<commit_message>
Revert "Get professional data"
This reverts commit 6455f36002fb55622b3caf9a0f5f82ee8ff9dc1f.
</commit_message>
<xml_diff>
--- a/Arquivos/Estatistica/Atividade 2 M2/EllenJunker_Atividade2M2.docx
+++ b/Arquivos/Estatistica/Atividade 2 M2/EllenJunker_Atividade2M2.docx
@@ -74,15 +74,7 @@
         <w:pStyle w:val="Default"/>
       </w:pPr>
       <w:r>
-        <w:t xml:space="preserve">O tamanho amostral é suficientemente grande (em geral, maior que 30) e, então, </w:t>
-      </w:r>
-      <w:proofErr w:type="spellStart"/>
-      <w:r>
-        <w:t>concluí-se</w:t>
-      </w:r>
-      <w:proofErr w:type="spellEnd"/>
-      <w:r>
-        <w:t xml:space="preserve"> que as médias das possíveis amostras tendem à distribuição normal. </w:t>
+        <w:t xml:space="preserve">O tamanho amostral é suficientemente grande (em geral, maior que 30) e, então, concluí-se que as médias das possíveis amostras tendem à distribuição normal. </w:t>
       </w:r>
     </w:p>
     <w:p>
@@ -123,13 +115,8 @@
           <w:numId w:val="1"/>
         </w:numPr>
       </w:pPr>
-      <w:proofErr w:type="gramStart"/>
-      <w:r>
-        <w:t>P(</w:t>
-      </w:r>
-      <w:proofErr w:type="gramEnd"/>
-      <w:r>
-        <w:t xml:space="preserve">Z &lt; 2,41) = </w:t>
+      <w:r>
+        <w:t xml:space="preserve">P(Z &lt; 2,41) = </w:t>
       </w:r>
     </w:p>
     <w:p>
@@ -310,21 +297,12 @@
         </w:rPr>
         <w:t xml:space="preserve">Resposta: </w:t>
       </w:r>
-      <w:proofErr w:type="gramStart"/>
-      <w:r>
-        <w:rPr>
-          <w:b/>
-          <w:bCs/>
-        </w:rPr>
-        <w:t>P(</w:t>
-      </w:r>
-      <w:proofErr w:type="gramEnd"/>
-      <w:r>
-        <w:rPr>
-          <w:b/>
-          <w:bCs/>
-        </w:rPr>
-        <w:t>Z &lt; 2,41)</w:t>
+      <w:r>
+        <w:rPr>
+          <w:b/>
+          <w:bCs/>
+        </w:rPr>
+        <w:t>P(Z &lt; 2,41)</w:t>
       </w:r>
       <w:r>
         <w:t xml:space="preserve"> </w:t>
@@ -350,13 +328,8 @@
           <w:numId w:val="1"/>
         </w:numPr>
       </w:pPr>
-      <w:proofErr w:type="gramStart"/>
-      <w:r>
-        <w:t>P(</w:t>
-      </w:r>
-      <w:proofErr w:type="gramEnd"/>
-      <w:r>
-        <w:t xml:space="preserve">Z &lt; – 2,41) = </w:t>
+      <w:r>
+        <w:t xml:space="preserve">P(Z &lt; – 2,41) = </w:t>
       </w:r>
     </w:p>
     <w:p>
@@ -485,14 +458,7 @@
       </w:pPr>
       <w:r>
         <w:tab/>
-      </w:r>
-      <w:proofErr w:type="gramStart"/>
-      <w:r>
-        <w:t>A(</w:t>
-      </w:r>
-      <w:proofErr w:type="gramEnd"/>
-      <w:r>
-        <w:t>-2,41) =  0,0080</w:t>
+        <w:t>A(-2,41) =  0,0080</w:t>
       </w:r>
     </w:p>
     <w:p>
@@ -538,23 +504,7 @@
           <w:b/>
           <w:bCs/>
         </w:rPr>
-        <w:t xml:space="preserve">Resposta: </w:t>
-      </w:r>
-      <w:proofErr w:type="gramStart"/>
-      <w:r>
-        <w:rPr>
-          <w:b/>
-          <w:bCs/>
-        </w:rPr>
-        <w:t>P(</w:t>
-      </w:r>
-      <w:proofErr w:type="gramEnd"/>
-      <w:r>
-        <w:rPr>
-          <w:b/>
-          <w:bCs/>
-        </w:rPr>
-        <w:t>Z &lt; – 2,41) = 0,8%</w:t>
+        <w:t>Resposta: P(Z &lt; – 2,41) = 0,8%</w:t>
       </w:r>
     </w:p>
     <w:p>
@@ -570,13 +520,8 @@
           <w:numId w:val="1"/>
         </w:numPr>
       </w:pPr>
-      <w:proofErr w:type="gramStart"/>
-      <w:r>
-        <w:t>P(</w:t>
-      </w:r>
-      <w:proofErr w:type="gramEnd"/>
-      <w:r>
-        <w:t xml:space="preserve">Z &gt; 2,41) = </w:t>
+      <w:r>
+        <w:t xml:space="preserve">P(Z &gt; 2,41) = </w:t>
       </w:r>
     </w:p>
     <w:p>
@@ -707,13 +652,8 @@
       <w:r>
         <w:tab/>
       </w:r>
-      <w:proofErr w:type="gramStart"/>
-      <w:r>
-        <w:t>P(</w:t>
-      </w:r>
-      <w:proofErr w:type="gramEnd"/>
-      <w:r>
-        <w:t>Z &gt; 2,41)  = 1 - P(Z  &lt; 2,41)</w:t>
+      <w:r>
+        <w:t>P(Z &gt; 2,41)  = 1 - P(Z  &lt; 2,41)</w:t>
       </w:r>
       <w:r>
         <w:rPr>
@@ -769,23 +709,7 @@
           <w:b/>
           <w:bCs/>
         </w:rPr>
-        <w:t xml:space="preserve">Resposta: </w:t>
-      </w:r>
-      <w:proofErr w:type="gramStart"/>
-      <w:r>
-        <w:rPr>
-          <w:b/>
-          <w:bCs/>
-        </w:rPr>
-        <w:t>P(</w:t>
-      </w:r>
-      <w:proofErr w:type="gramEnd"/>
-      <w:r>
-        <w:rPr>
-          <w:b/>
-          <w:bCs/>
-        </w:rPr>
-        <w:t xml:space="preserve">Z </w:t>
+        <w:t xml:space="preserve">Resposta: P(Z </w:t>
       </w:r>
       <w:r>
         <w:rPr>
@@ -894,13 +818,8 @@
           </wp:anchor>
         </w:drawing>
       </w:r>
-      <w:proofErr w:type="gramStart"/>
-      <w:r>
-        <w:t>P(</w:t>
-      </w:r>
-      <w:proofErr w:type="gramEnd"/>
-      <w:r>
-        <w:t xml:space="preserve">-2,41 &lt; Z &lt; 2,41) = </w:t>
+      <w:r>
+        <w:t xml:space="preserve">P(-2,41 &lt; Z &lt; 2,41) = </w:t>
       </w:r>
     </w:p>
     <w:p>
@@ -920,13 +839,8 @@
         <w:pStyle w:val="Default"/>
         <w:ind w:firstLine="708"/>
       </w:pPr>
-      <w:proofErr w:type="gramStart"/>
-      <w:r>
-        <w:t>P(</w:t>
-      </w:r>
-      <w:proofErr w:type="gramEnd"/>
-      <w:r>
-        <w:t>-2,41 &lt; Z &lt; 2,41)</w:t>
+      <w:r>
+        <w:t>P(-2,41 &lt; Z &lt; 2,41)</w:t>
       </w:r>
       <w:r>
         <w:t xml:space="preserve"> = </w:t>
@@ -961,14 +875,12 @@
         <w:pStyle w:val="Default"/>
         <w:ind w:firstLine="708"/>
       </w:pPr>
-      <w:proofErr w:type="gramStart"/>
       <w:r>
         <w:t>P</w:t>
       </w:r>
       <w:r>
         <w:t>(</w:t>
       </w:r>
-      <w:proofErr w:type="gramEnd"/>
       <w:r>
         <w:t>Z &lt; 2,41)</w:t>
       </w:r>
@@ -999,13 +911,8 @@
         <w:pStyle w:val="Default"/>
         <w:ind w:firstLine="708"/>
       </w:pPr>
-      <w:proofErr w:type="gramStart"/>
-      <w:r>
-        <w:t>A(</w:t>
-      </w:r>
-      <w:proofErr w:type="gramEnd"/>
-      <w:r>
-        <w:t>2,41)</w:t>
+      <w:r>
+        <w:t>A(2,41)</w:t>
       </w:r>
       <w:r>
         <w:t xml:space="preserve"> </w:t>
@@ -1025,13 +932,8 @@
         <w:pStyle w:val="Default"/>
         <w:ind w:firstLine="708"/>
       </w:pPr>
-      <w:proofErr w:type="gramStart"/>
-      <w:r>
-        <w:t>A(</w:t>
-      </w:r>
-      <w:proofErr w:type="gramEnd"/>
-      <w:r>
-        <w:t>-2,41) = 0,0080</w:t>
+      <w:r>
+        <w:t>A(-2,41) = 0,0080</w:t>
       </w:r>
     </w:p>
     <w:p>
@@ -1039,13 +941,8 @@
         <w:pStyle w:val="Default"/>
         <w:ind w:firstLine="708"/>
       </w:pPr>
-      <w:proofErr w:type="gramStart"/>
-      <w:r>
-        <w:t>A(</w:t>
-      </w:r>
-      <w:proofErr w:type="gramEnd"/>
-      <w:r>
-        <w:t xml:space="preserve">2,41) – A(-2,41) = 0,99 - 0,0080 = </w:t>
+      <w:r>
+        <w:t xml:space="preserve">A(2,41) – A(-2,41) = 0,99 - 0,0080 = </w:t>
       </w:r>
       <w:r>
         <w:t>0,982</w:t>
@@ -1110,23 +1007,7 @@
           <w:b/>
           <w:bCs/>
         </w:rPr>
-        <w:t xml:space="preserve">Resposta: </w:t>
-      </w:r>
-      <w:proofErr w:type="gramStart"/>
-      <w:r>
-        <w:rPr>
-          <w:b/>
-          <w:bCs/>
-        </w:rPr>
-        <w:t>P(</w:t>
-      </w:r>
-      <w:proofErr w:type="gramEnd"/>
-      <w:r>
-        <w:rPr>
-          <w:b/>
-          <w:bCs/>
-        </w:rPr>
-        <w:t>-2,41 &lt; Z &lt; 2,41) = 98,2%</w:t>
+        <w:t>Resposta: P(-2,41 &lt; Z &lt; 2,41) = 98,2%</w:t>
       </w:r>
     </w:p>
     <w:p>
@@ -1199,25 +1080,14 @@
         </w:rPr>
         <w:t xml:space="preserve">: </w:t>
       </w:r>
-      <w:proofErr w:type="gramStart"/>
-      <w:r>
-        <w:rPr>
-          <w:rFonts w:ascii="Times New Roman" w:hAnsi="Times New Roman" w:cs="Times New Roman"/>
-          <w:bCs/>
-          <w:sz w:val="24"/>
-          <w:szCs w:val="24"/>
-        </w:rPr>
-        <w:t>A tensão de resistência à compressão de corpos de prova de concreto podem</w:t>
-      </w:r>
-      <w:proofErr w:type="gramEnd"/>
-      <w:r>
-        <w:rPr>
-          <w:rFonts w:ascii="Times New Roman" w:hAnsi="Times New Roman" w:cs="Times New Roman"/>
-          <w:bCs/>
-          <w:sz w:val="24"/>
-          <w:szCs w:val="24"/>
-        </w:rPr>
-        <w:t xml:space="preserve"> ser modeladas por uma distribuição normal com média de 800 Mpa e um desvio padrão de 10MPa.</w:t>
+      <w:r>
+        <w:rPr>
+          <w:rFonts w:ascii="Times New Roman" w:hAnsi="Times New Roman" w:cs="Times New Roman"/>
+          <w:bCs/>
+          <w:sz w:val="24"/>
+          <w:szCs w:val="24"/>
+        </w:rPr>
+        <w:t>A tensão de resistência à compressão de corpos de prova de concreto podem ser modeladas por uma distribuição normal com média de 800 Mpa e um desvio padrão de 10MPa.</w:t>
       </w:r>
       <w:r>
         <w:t xml:space="preserve"> </w:t>
@@ -1241,7 +1111,6 @@
         <w:pStyle w:val="Default"/>
         <w:jc w:val="both"/>
       </w:pPr>
-      <w:proofErr w:type="gramStart"/>
       <w:r>
         <w:rPr>
           <w:bCs/>
@@ -1252,14 +1121,7 @@
         <w:rPr>
           <w:bCs/>
         </w:rPr>
-        <w:t>Qual</w:t>
-      </w:r>
-      <w:proofErr w:type="gramEnd"/>
-      <w:r>
-        <w:rPr>
-          <w:bCs/>
-        </w:rPr>
-        <w:t xml:space="preserve"> é a probabilidade de que a tensão de um corpo de prova seja menor que 825 MPa?</w:t>
+        <w:t>Qual é a probabilidade de que a tensão de um corpo de prova seja menor que 825 MPa?</w:t>
       </w:r>
       <w:r>
         <w:t xml:space="preserve"> Represente graficamente essa probabilidade. </w:t>
@@ -1371,14 +1233,7 @@
       </w:pPr>
       <w:r>
         <w:tab/>
-      </w:r>
-      <w:proofErr w:type="gramStart"/>
-      <w:r>
-        <w:t>P(</w:t>
-      </w:r>
-      <w:proofErr w:type="gramEnd"/>
-      <w:r>
-        <w:t>z &lt; 2,5) = 0,9938</w:t>
+        <w:t>P(z &lt; 2,5) = 0,9938</w:t>
       </w:r>
       <w:r>
         <w:t xml:space="preserve"> = 0,99 arredondado</w:t>
@@ -1691,7 +1546,6 @@
         <w:pStyle w:val="Default"/>
         <w:jc w:val="both"/>
       </w:pPr>
-      <w:proofErr w:type="gramStart"/>
       <w:r>
         <w:rPr>
           <w:bCs/>
@@ -1702,14 +1556,7 @@
         <w:rPr>
           <w:bCs/>
         </w:rPr>
-        <w:t>Qual</w:t>
-      </w:r>
-      <w:proofErr w:type="gramEnd"/>
-      <w:r>
-        <w:rPr>
-          <w:bCs/>
-        </w:rPr>
-        <w:t xml:space="preserve"> é a probabilidade de que a tensão de um corpo de prova esteja entre 680 e 790 MPa?</w:t>
+        <w:t>Qual é a probabilidade de que a tensão de um corpo de prova esteja entre 680 e 790 MPa?</w:t>
       </w:r>
       <w:r>
         <w:t xml:space="preserve"> Represente graficamente essa probabilidade.</w:t>
@@ -1895,11 +1742,9 @@
         <w:pStyle w:val="Default"/>
         <w:ind w:firstLine="708"/>
       </w:pPr>
-      <w:proofErr w:type="gramStart"/>
       <w:r>
         <w:t>P(</w:t>
       </w:r>
-      <w:proofErr w:type="gramEnd"/>
       <w:r>
         <w:t>-12</w:t>
       </w:r>
@@ -1951,14 +1796,12 @@
         <w:pStyle w:val="Default"/>
         <w:ind w:firstLine="708"/>
       </w:pPr>
-      <w:proofErr w:type="gramStart"/>
       <w:r>
         <w:t>P</w:t>
       </w:r>
       <w:r>
         <w:t>(</w:t>
       </w:r>
-      <w:proofErr w:type="gramEnd"/>
       <w:r>
         <w:t xml:space="preserve">Z &lt; </w:t>
       </w:r>
@@ -2007,13 +1850,8 @@
         <w:pStyle w:val="Default"/>
         <w:ind w:firstLine="708"/>
       </w:pPr>
-      <w:proofErr w:type="gramStart"/>
-      <w:r>
-        <w:t>A(</w:t>
-      </w:r>
-      <w:proofErr w:type="gramEnd"/>
-      <w:r>
-        <w:t xml:space="preserve">-1) = </w:t>
+      <w:r>
+        <w:t xml:space="preserve">A(-1) = </w:t>
       </w:r>
       <w:r>
         <w:t>0,1587 = 0,16 arredondado</w:t>
@@ -2025,14 +1863,7 @@
       </w:pPr>
       <w:r>
         <w:tab/>
-      </w:r>
-      <w:proofErr w:type="gramStart"/>
-      <w:r>
-        <w:t>A(</w:t>
-      </w:r>
-      <w:proofErr w:type="gramEnd"/>
-      <w:r>
-        <w:t xml:space="preserve">-12) = </w:t>
+        <w:t xml:space="preserve">A(-12) = </w:t>
       </w:r>
       <w:r>
         <w:t>0,0000</w:t>
@@ -2043,13 +1874,8 @@
         <w:pStyle w:val="Default"/>
         <w:ind w:firstLine="708"/>
       </w:pPr>
-      <w:proofErr w:type="gramStart"/>
-      <w:r>
-        <w:t>A(</w:t>
-      </w:r>
-      <w:proofErr w:type="gramEnd"/>
-      <w:r>
-        <w:t>-1) – A(-12) = 0,16 – 0,00 = 0,16</w:t>
+      <w:r>
+        <w:t>A(-1) – A(-12) = 0,16 – 0,00 = 0,16</w:t>
       </w:r>
     </w:p>
     <w:p>
@@ -2148,23 +1974,7 @@
           <w:b/>
           <w:bCs/>
         </w:rPr>
-        <w:t xml:space="preserve">Resposta: </w:t>
-      </w:r>
-      <w:proofErr w:type="gramStart"/>
-      <w:r>
-        <w:rPr>
-          <w:b/>
-          <w:bCs/>
-        </w:rPr>
-        <w:t>P(</w:t>
-      </w:r>
-      <w:proofErr w:type="gramEnd"/>
-      <w:r>
-        <w:rPr>
-          <w:b/>
-          <w:bCs/>
-        </w:rPr>
-        <w:t>-12 &lt; Z &lt; -1) = 16%</w:t>
+        <w:t>Resposta: P(-12 &lt; Z &lt; -1) = 16%</w:t>
       </w:r>
     </w:p>
     <w:p>
@@ -2343,14 +2153,7 @@
       </w:pPr>
       <w:r>
         <w:tab/>
-      </w:r>
-      <w:proofErr w:type="gramStart"/>
-      <w:r>
-        <w:t>P(</w:t>
-      </w:r>
-      <w:proofErr w:type="gramEnd"/>
-      <w:r>
-        <w:t xml:space="preserve">z &gt;= -2) = 1 - P(z &lt; -2) </w:t>
+        <w:t xml:space="preserve">P(z &gt;= -2) = 1 - P(z &lt; -2) </w:t>
       </w:r>
     </w:p>
     <w:p>
@@ -2359,13 +2162,8 @@
         <w:ind w:firstLine="708"/>
         <w:jc w:val="both"/>
       </w:pPr>
-      <w:proofErr w:type="gramStart"/>
-      <w:r>
-        <w:t>P(</w:t>
-      </w:r>
-      <w:proofErr w:type="gramEnd"/>
-      <w:r>
-        <w:t>z &lt; -2) =  0,0228 = 0,02 arredondado</w:t>
+      <w:r>
+        <w:t>P(z &lt; -2) =  0,0228 = 0,02 arredondado</w:t>
       </w:r>
     </w:p>
     <w:p>
@@ -2374,13 +2172,8 @@
         <w:ind w:firstLine="708"/>
         <w:jc w:val="both"/>
       </w:pPr>
-      <w:proofErr w:type="gramStart"/>
-      <w:r>
-        <w:t>P(</w:t>
-      </w:r>
-      <w:proofErr w:type="gramEnd"/>
-      <w:r>
-        <w:t>z &gt;= -2) = 1 – 0,02 = 0,98</w:t>
+      <w:r>
+        <w:t>P(z &gt;= -2) = 1 – 0,02 = 0,98</w:t>
       </w:r>
     </w:p>
     <w:p>
@@ -2645,37 +2438,101 @@
         <w:ind w:left="708"/>
         <w:jc w:val="both"/>
       </w:pPr>
-      <w:proofErr w:type="gramStart"/>
       <w:r>
         <w:t>P</w:t>
       </w:r>
       <w:r>
-        <w:t>(</w:t>
-      </w:r>
-      <w:proofErr w:type="gramEnd"/>
+        <w:t>(-1</w:t>
+      </w:r>
+      <w:r>
+        <w:t xml:space="preserve"> &lt; Z &lt; </w:t>
+      </w:r>
+      <w:r>
+        <w:t>1</w:t>
+      </w:r>
+      <w:r>
+        <w:t xml:space="preserve">) = P(Z &lt; </w:t>
+      </w:r>
+      <w:r>
+        <w:t>1</w:t>
+      </w:r>
+      <w:r>
+        <w:t>) - P(Z &lt; -</w:t>
+      </w:r>
+      <w:r>
+        <w:t>1</w:t>
+      </w:r>
+      <w:r>
+        <w:t>)</w:t>
+      </w:r>
+    </w:p>
+    <w:p>
+      <w:pPr>
+        <w:pStyle w:val="Default"/>
+        <w:ind w:left="708"/>
+        <w:jc w:val="both"/>
+      </w:pPr>
+      <w:r>
+        <w:t xml:space="preserve">P(Z &lt; </w:t>
+      </w:r>
+      <w:r>
+        <w:t>1</w:t>
+      </w:r>
+      <w:r>
+        <w:t>) - P(Z &lt; -</w:t>
+      </w:r>
+      <w:r>
+        <w:t>1</w:t>
+      </w:r>
+      <w:r>
+        <w:t>) = A(</w:t>
+      </w:r>
+      <w:r>
+        <w:t>1</w:t>
+      </w:r>
+      <w:r>
+        <w:t>) – A(</w:t>
+      </w:r>
       <w:r>
         <w:t>-1</w:t>
       </w:r>
       <w:r>
-        <w:t xml:space="preserve"> &lt; Z &lt; </w:t>
+        <w:t>)</w:t>
+      </w:r>
+    </w:p>
+    <w:p>
+      <w:pPr>
+        <w:pStyle w:val="Default"/>
+        <w:ind w:left="708"/>
+        <w:jc w:val="both"/>
+      </w:pPr>
+    </w:p>
+    <w:p>
+      <w:pPr>
+        <w:pStyle w:val="Default"/>
+        <w:ind w:left="708"/>
+        <w:jc w:val="both"/>
+      </w:pPr>
+      <w:r>
+        <w:t>A(</w:t>
       </w:r>
       <w:r>
         <w:t>1</w:t>
       </w:r>
       <w:r>
-        <w:t xml:space="preserve">) = P(Z &lt; </w:t>
-      </w:r>
-      <w:r>
-        <w:t>1</w:t>
-      </w:r>
-      <w:r>
-        <w:t>) - P(Z &lt; -</w:t>
-      </w:r>
-      <w:r>
-        <w:t>1</w:t>
-      </w:r>
-      <w:r>
-        <w:t>)</w:t>
+        <w:t xml:space="preserve">) = </w:t>
+      </w:r>
+      <w:r>
+        <w:t xml:space="preserve">0,8413 = </w:t>
+      </w:r>
+      <w:r>
+        <w:t>0,</w:t>
+      </w:r>
+      <w:r>
+        <w:t>84</w:t>
+      </w:r>
+      <w:r>
+        <w:t xml:space="preserve"> (arredondada)</w:t>
       </w:r>
     </w:p>
     <w:p>
@@ -2684,37 +2541,17 @@
         <w:ind w:left="708"/>
         <w:jc w:val="both"/>
       </w:pPr>
-      <w:proofErr w:type="gramStart"/>
-      <w:r>
-        <w:t>P(</w:t>
-      </w:r>
-      <w:proofErr w:type="gramEnd"/>
-      <w:r>
-        <w:t xml:space="preserve">Z &lt; </w:t>
-      </w:r>
-      <w:r>
-        <w:t>1</w:t>
-      </w:r>
-      <w:r>
-        <w:t>) - P(Z &lt; -</w:t>
-      </w:r>
-      <w:r>
-        <w:t>1</w:t>
-      </w:r>
-      <w:r>
-        <w:t>) = A(</w:t>
-      </w:r>
-      <w:r>
-        <w:t>1</w:t>
-      </w:r>
-      <w:r>
-        <w:t>) – A(</w:t>
-      </w:r>
-      <w:r>
-        <w:t>-1</w:t>
-      </w:r>
-      <w:r>
-        <w:t>)</w:t>
+      <w:r>
+        <w:t>A</w:t>
+      </w:r>
+      <w:r>
+        <w:t>(-1</w:t>
+      </w:r>
+      <w:r>
+        <w:t xml:space="preserve">) = </w:t>
+      </w:r>
+      <w:r>
+        <w:t>0,1587 = 0,16 (arredondada)</w:t>
       </w:r>
     </w:p>
     <w:p>
@@ -2723,72 +2560,9 @@
         <w:ind w:left="708"/>
         <w:jc w:val="both"/>
       </w:pPr>
-    </w:p>
-    <w:p>
-      <w:pPr>
-        <w:pStyle w:val="Default"/>
-        <w:ind w:left="708"/>
-        <w:jc w:val="both"/>
-      </w:pPr>
-      <w:proofErr w:type="gramStart"/>
       <w:r>
         <w:t>A(</w:t>
       </w:r>
-      <w:proofErr w:type="gramEnd"/>
-      <w:r>
-        <w:t>1</w:t>
-      </w:r>
-      <w:r>
-        <w:t xml:space="preserve">) = </w:t>
-      </w:r>
-      <w:r>
-        <w:t xml:space="preserve">0,8413 = </w:t>
-      </w:r>
-      <w:r>
-        <w:t>0,</w:t>
-      </w:r>
-      <w:r>
-        <w:t>84</w:t>
-      </w:r>
-      <w:r>
-        <w:t xml:space="preserve"> (arredondada)</w:t>
-      </w:r>
-    </w:p>
-    <w:p>
-      <w:pPr>
-        <w:pStyle w:val="Default"/>
-        <w:ind w:left="708"/>
-        <w:jc w:val="both"/>
-      </w:pPr>
-      <w:proofErr w:type="gramStart"/>
-      <w:r>
-        <w:t>A</w:t>
-      </w:r>
-      <w:r>
-        <w:t>(</w:t>
-      </w:r>
-      <w:proofErr w:type="gramEnd"/>
-      <w:r>
-        <w:t>-1</w:t>
-      </w:r>
-      <w:r>
-        <w:t xml:space="preserve">) = </w:t>
-      </w:r>
-      <w:r>
-        <w:t>0,1587 = 0,16 (arredondada)</w:t>
-      </w:r>
-    </w:p>
-    <w:p>
-      <w:pPr>
-        <w:pStyle w:val="Default"/>
-        <w:ind w:left="708"/>
-        <w:jc w:val="both"/>
-      </w:pPr>
-      <w:proofErr w:type="gramStart"/>
-      <w:r>
-        <w:t>A(</w:t>
-      </w:r>
-      <w:proofErr w:type="gramEnd"/>
       <w:r>
         <w:t>1</w:t>
       </w:r>
@@ -2945,23 +2719,7 @@
           <w:b/>
           <w:bCs/>
         </w:rPr>
-        <w:t xml:space="preserve">a probabilidade </w:t>
-      </w:r>
-      <w:proofErr w:type="gramStart"/>
-      <w:r>
-        <w:rPr>
-          <w:b/>
-          <w:bCs/>
-        </w:rPr>
-        <w:t>das</w:t>
-      </w:r>
-      <w:proofErr w:type="gramEnd"/>
-      <w:r>
-        <w:rPr>
-          <w:b/>
-          <w:bCs/>
-        </w:rPr>
-        <w:t xml:space="preserve"> plantas terem alturas entre 165mm e 175 mm é de 68%</w:t>
+        <w:t>a probabilidade das plantas terem alturas entre 165mm e 175 mm é de 68%</w:t>
       </w:r>
     </w:p>
     <w:p>
@@ -3156,14 +2914,7 @@
       </w:pPr>
       <w:r>
         <w:tab/>
-      </w:r>
-      <w:proofErr w:type="gramStart"/>
-      <w:r>
-        <w:t>P(</w:t>
-      </w:r>
-      <w:proofErr w:type="gramEnd"/>
-      <w:r>
-        <w:t xml:space="preserve">z </w:t>
+        <w:t xml:space="preserve">P(z </w:t>
       </w:r>
       <w:r>
         <w:t>&lt;=</w:t>
@@ -3577,11 +3328,9 @@
         <w:ind w:left="708"/>
         <w:jc w:val="both"/>
       </w:pPr>
-      <w:proofErr w:type="gramStart"/>
       <w:r>
         <w:t>P(</w:t>
       </w:r>
-      <w:proofErr w:type="gramEnd"/>
       <w:r>
         <w:t>-0,25</w:t>
       </w:r>
@@ -3613,13 +3362,8 @@
         <w:ind w:left="708"/>
         <w:jc w:val="both"/>
       </w:pPr>
-      <w:proofErr w:type="gramStart"/>
-      <w:r>
-        <w:t>P(</w:t>
-      </w:r>
-      <w:proofErr w:type="gramEnd"/>
-      <w:r>
-        <w:t xml:space="preserve">Z &lt; </w:t>
+      <w:r>
+        <w:t xml:space="preserve">P(Z &lt; </w:t>
       </w:r>
       <w:r>
         <w:t>0,5</w:t>
@@ -3659,11 +3403,9 @@
         <w:ind w:left="708"/>
         <w:jc w:val="both"/>
       </w:pPr>
-      <w:proofErr w:type="gramStart"/>
       <w:r>
         <w:t>A(</w:t>
       </w:r>
-      <w:proofErr w:type="gramEnd"/>
       <w:r>
         <w:t>0,5</w:t>
       </w:r>
@@ -3689,11 +3431,9 @@
         <w:ind w:left="708"/>
         <w:jc w:val="both"/>
       </w:pPr>
-      <w:proofErr w:type="gramStart"/>
       <w:r>
         <w:t>A(</w:t>
       </w:r>
-      <w:proofErr w:type="gramEnd"/>
       <w:r>
         <w:t>-0,25</w:t>
       </w:r>
@@ -3722,11 +3462,9 @@
         <w:ind w:left="708"/>
         <w:jc w:val="both"/>
       </w:pPr>
-      <w:proofErr w:type="gramStart"/>
       <w:r>
         <w:t>A(</w:t>
       </w:r>
-      <w:proofErr w:type="gramEnd"/>
       <w:r>
         <w:t>0,5</w:t>
       </w:r>
@@ -4041,13 +3779,8 @@
         <w:t xml:space="preserve">µ = </w:t>
       </w:r>
       <w:r>
-        <w:t xml:space="preserve">25,08 </w:t>
-      </w:r>
-      <w:proofErr w:type="spellStart"/>
-      <w:r>
-        <w:t>pol</w:t>
-      </w:r>
-      <w:proofErr w:type="spellEnd"/>
+        <w:t>25,08 pol</w:t>
+      </w:r>
     </w:p>
     <w:p>
       <w:pPr>
@@ -4059,112 +3792,151 @@
         <w:t xml:space="preserve">σ = </w:t>
       </w:r>
       <w:r>
+        <w:t>0,05 pol</w:t>
+      </w:r>
+    </w:p>
+    <w:p>
+      <w:pPr>
+        <w:spacing w:after="0" w:line="240" w:lineRule="auto"/>
+        <w:jc w:val="both"/>
+        <w:rPr>
+          <w:rFonts w:ascii="Times New Roman" w:hAnsi="Times New Roman" w:cs="Times New Roman"/>
+          <w:sz w:val="24"/>
+          <w:szCs w:val="24"/>
+        </w:rPr>
+      </w:pPr>
+      <w:r>
+        <w:rPr>
+          <w:rFonts w:ascii="Times New Roman" w:hAnsi="Times New Roman" w:cs="Times New Roman"/>
+          <w:sz w:val="24"/>
+          <w:szCs w:val="24"/>
+        </w:rPr>
+        <w:tab/>
+      </w:r>
+    </w:p>
+    <w:p>
+      <w:pPr>
+        <w:spacing w:after="0" w:line="240" w:lineRule="auto"/>
+        <w:jc w:val="both"/>
+        <w:rPr>
+          <w:rFonts w:ascii="Times New Roman" w:hAnsi="Times New Roman" w:cs="Times New Roman"/>
+          <w:sz w:val="24"/>
+          <w:szCs w:val="24"/>
+        </w:rPr>
+      </w:pPr>
+      <w:r>
+        <w:rPr>
+          <w:rFonts w:ascii="Times New Roman" w:hAnsi="Times New Roman" w:cs="Times New Roman"/>
+          <w:sz w:val="24"/>
+          <w:szCs w:val="24"/>
+        </w:rPr>
+        <w:tab/>
+        <w:t>x1 = 25-0,15 = 24,85 pol</w:t>
+      </w:r>
+    </w:p>
+    <w:p>
+      <w:pPr>
+        <w:spacing w:after="0" w:line="240" w:lineRule="auto"/>
+        <w:jc w:val="both"/>
+        <w:rPr>
+          <w:rFonts w:ascii="Times New Roman" w:hAnsi="Times New Roman" w:cs="Times New Roman"/>
+          <w:sz w:val="24"/>
+          <w:szCs w:val="24"/>
+        </w:rPr>
+      </w:pPr>
+      <w:r>
+        <w:rPr>
+          <w:rFonts w:ascii="Times New Roman" w:hAnsi="Times New Roman" w:cs="Times New Roman"/>
+          <w:sz w:val="24"/>
+          <w:szCs w:val="24"/>
+        </w:rPr>
+        <w:tab/>
+        <w:t>x2 = 25+0,15 = 25,15 pol</w:t>
+      </w:r>
+    </w:p>
+    <w:p>
+      <w:pPr>
+        <w:spacing w:after="0" w:line="240" w:lineRule="auto"/>
+        <w:jc w:val="both"/>
+        <w:rPr>
+          <w:rFonts w:ascii="Times New Roman" w:hAnsi="Times New Roman" w:cs="Times New Roman"/>
+          <w:sz w:val="24"/>
+          <w:szCs w:val="24"/>
+        </w:rPr>
+      </w:pPr>
+    </w:p>
+    <w:p>
+      <w:pPr>
+        <w:pStyle w:val="Default"/>
+        <w:ind w:left="360" w:firstLine="348"/>
+        <w:jc w:val="both"/>
+      </w:pPr>
+      <w:r>
+        <w:t>z = (x-µ) / σ</w:t>
+      </w:r>
+    </w:p>
+    <w:p>
+      <w:pPr>
+        <w:pStyle w:val="Default"/>
+        <w:ind w:left="360"/>
+        <w:jc w:val="both"/>
+      </w:pPr>
+      <w:r>
+        <w:tab/>
+        <w:t>z1 = (24,85 -</w:t>
+      </w:r>
+      <w:r>
+        <w:t xml:space="preserve"> </w:t>
+      </w:r>
+      <w:r>
+        <w:t xml:space="preserve">25,08) / </w:t>
+      </w:r>
+      <w:r>
         <w:t xml:space="preserve">0,05 </w:t>
       </w:r>
-      <w:proofErr w:type="spellStart"/>
-      <w:r>
-        <w:t>pol</w:t>
-      </w:r>
-      <w:proofErr w:type="spellEnd"/>
-    </w:p>
-    <w:p>
-      <w:pPr>
-        <w:spacing w:after="0" w:line="240" w:lineRule="auto"/>
-        <w:jc w:val="both"/>
-        <w:rPr>
-          <w:rFonts w:ascii="Times New Roman" w:hAnsi="Times New Roman" w:cs="Times New Roman"/>
-          <w:sz w:val="24"/>
-          <w:szCs w:val="24"/>
-        </w:rPr>
-      </w:pPr>
-      <w:r>
-        <w:rPr>
-          <w:rFonts w:ascii="Times New Roman" w:hAnsi="Times New Roman" w:cs="Times New Roman"/>
-          <w:sz w:val="24"/>
-          <w:szCs w:val="24"/>
-        </w:rPr>
+      <w:r>
+        <w:t xml:space="preserve">= </w:t>
+      </w:r>
+      <w:r>
+        <w:t>-0,23</w:t>
+      </w:r>
+      <w:r>
+        <w:t xml:space="preserve"> / 0,05 = </w:t>
+      </w:r>
+      <w:r>
+        <w:t>-4,6</w:t>
+      </w:r>
+    </w:p>
+    <w:p>
+      <w:pPr>
+        <w:pStyle w:val="Default"/>
+        <w:ind w:left="360"/>
+        <w:jc w:val="both"/>
+      </w:pPr>
+      <w:r>
         <w:tab/>
-      </w:r>
-    </w:p>
-    <w:p>
-      <w:pPr>
-        <w:spacing w:after="0" w:line="240" w:lineRule="auto"/>
-        <w:jc w:val="both"/>
-        <w:rPr>
-          <w:rFonts w:ascii="Times New Roman" w:hAnsi="Times New Roman" w:cs="Times New Roman"/>
-          <w:sz w:val="24"/>
-          <w:szCs w:val="24"/>
-        </w:rPr>
-      </w:pPr>
-      <w:r>
-        <w:rPr>
-          <w:rFonts w:ascii="Times New Roman" w:hAnsi="Times New Roman" w:cs="Times New Roman"/>
-          <w:sz w:val="24"/>
-          <w:szCs w:val="24"/>
-        </w:rPr>
-        <w:tab/>
-        <w:t xml:space="preserve">x1 = 25-0,15 = 24,85 </w:t>
-      </w:r>
-      <w:proofErr w:type="spellStart"/>
-      <w:r>
-        <w:rPr>
-          <w:rFonts w:ascii="Times New Roman" w:hAnsi="Times New Roman" w:cs="Times New Roman"/>
-          <w:sz w:val="24"/>
-          <w:szCs w:val="24"/>
-        </w:rPr>
-        <w:t>pol</w:t>
-      </w:r>
-      <w:proofErr w:type="spellEnd"/>
-    </w:p>
-    <w:p>
-      <w:pPr>
-        <w:spacing w:after="0" w:line="240" w:lineRule="auto"/>
-        <w:jc w:val="both"/>
-        <w:rPr>
-          <w:rFonts w:ascii="Times New Roman" w:hAnsi="Times New Roman" w:cs="Times New Roman"/>
-          <w:sz w:val="24"/>
-          <w:szCs w:val="24"/>
-        </w:rPr>
-      </w:pPr>
-      <w:r>
-        <w:rPr>
-          <w:rFonts w:ascii="Times New Roman" w:hAnsi="Times New Roman" w:cs="Times New Roman"/>
-          <w:sz w:val="24"/>
-          <w:szCs w:val="24"/>
-        </w:rPr>
-        <w:tab/>
-        <w:t xml:space="preserve">x2 = 25+0,15 = 25,15 </w:t>
-      </w:r>
-      <w:proofErr w:type="spellStart"/>
-      <w:r>
-        <w:rPr>
-          <w:rFonts w:ascii="Times New Roman" w:hAnsi="Times New Roman" w:cs="Times New Roman"/>
-          <w:sz w:val="24"/>
-          <w:szCs w:val="24"/>
-        </w:rPr>
-        <w:t>pol</w:t>
-      </w:r>
-      <w:proofErr w:type="spellEnd"/>
-    </w:p>
-    <w:p>
-      <w:pPr>
-        <w:spacing w:after="0" w:line="240" w:lineRule="auto"/>
-        <w:jc w:val="both"/>
-        <w:rPr>
-          <w:rFonts w:ascii="Times New Roman" w:hAnsi="Times New Roman" w:cs="Times New Roman"/>
-          <w:sz w:val="24"/>
-          <w:szCs w:val="24"/>
-        </w:rPr>
-      </w:pPr>
-    </w:p>
-    <w:p>
-      <w:pPr>
-        <w:pStyle w:val="Default"/>
-        <w:ind w:left="360" w:firstLine="348"/>
-        <w:jc w:val="both"/>
-      </w:pPr>
-      <w:r>
-        <w:t>z = (x-µ) / σ</w:t>
+        <w:t>z2 = (25,15 -</w:t>
+      </w:r>
+      <w:r>
+        <w:t xml:space="preserve"> 25,08</w:t>
+      </w:r>
+      <w:r>
+        <w:t xml:space="preserve">) / </w:t>
+      </w:r>
+      <w:r>
+        <w:t xml:space="preserve">0,05 </w:t>
+      </w:r>
+      <w:r>
+        <w:t xml:space="preserve">= </w:t>
+      </w:r>
+      <w:r>
+        <w:t>0,07</w:t>
+      </w:r>
+      <w:r>
+        <w:t xml:space="preserve"> / 0,05 = </w:t>
+      </w:r>
+      <w:r>
+        <w:t>1,4</w:t>
       </w:r>
     </w:p>
     <w:p>
@@ -4173,65 +3945,47 @@
         <w:ind w:left="360"/>
         <w:jc w:val="both"/>
       </w:pPr>
-      <w:r>
-        <w:tab/>
-        <w:t xml:space="preserve">z1 = (24,85 - 25,08) / </w:t>
-      </w:r>
-      <w:r>
-        <w:t xml:space="preserve">0,05 </w:t>
-      </w:r>
-      <w:r>
-        <w:t xml:space="preserve">= </w:t>
-      </w:r>
-      <w:r>
-        <w:t>-0,23</w:t>
-      </w:r>
-      <w:r>
-        <w:t xml:space="preserve"> / 0,05 = </w:t>
+    </w:p>
+    <w:p>
+      <w:pPr>
+        <w:pStyle w:val="Default"/>
+        <w:ind w:left="360"/>
+        <w:jc w:val="both"/>
+      </w:pPr>
+    </w:p>
+    <w:p>
+      <w:pPr>
+        <w:pStyle w:val="Default"/>
+        <w:ind w:left="708"/>
+        <w:jc w:val="both"/>
+      </w:pPr>
+      <w:r>
+        <w:t>P(</w:t>
       </w:r>
       <w:r>
         <w:t>-4,6</w:t>
       </w:r>
-    </w:p>
-    <w:p>
-      <w:pPr>
-        <w:pStyle w:val="Default"/>
-        <w:ind w:left="360"/>
-        <w:jc w:val="both"/>
-      </w:pPr>
-      <w:r>
-        <w:tab/>
-        <w:t xml:space="preserve">z2 = (25,15 - 25,08) / </w:t>
-      </w:r>
-      <w:r>
-        <w:t xml:space="preserve">0,05 </w:t>
-      </w:r>
-      <w:r>
-        <w:t xml:space="preserve">= </w:t>
-      </w:r>
-      <w:r>
-        <w:t>0,07</w:t>
-      </w:r>
-      <w:r>
-        <w:t xml:space="preserve"> / 0,05 = </w:t>
+      <w:r>
+        <w:t xml:space="preserve"> &lt; Z &lt; </w:t>
       </w:r>
       <w:r>
         <w:t>1,4</w:t>
       </w:r>
-    </w:p>
-    <w:p>
-      <w:pPr>
-        <w:pStyle w:val="Default"/>
-        <w:ind w:left="360"/>
-        <w:jc w:val="both"/>
-      </w:pPr>
-    </w:p>
-    <w:p>
-      <w:pPr>
-        <w:pStyle w:val="Default"/>
-        <w:ind w:left="360"/>
-        <w:jc w:val="both"/>
-      </w:pPr>
+      <w:r>
+        <w:t xml:space="preserve">) = P(Z &lt; </w:t>
+      </w:r>
+      <w:r>
+        <w:t>1,4</w:t>
+      </w:r>
+      <w:r>
+        <w:t xml:space="preserve">) - P(Z &lt; </w:t>
+      </w:r>
+      <w:r>
+        <w:t>-4,6</w:t>
+      </w:r>
+      <w:r>
+        <w:t>)</w:t>
+      </w:r>
     </w:p>
     <w:p>
       <w:pPr>
@@ -4239,35 +3993,112 @@
         <w:ind w:left="708"/>
         <w:jc w:val="both"/>
       </w:pPr>
-      <w:proofErr w:type="gramStart"/>
-      <w:r>
-        <w:t>P(</w:t>
-      </w:r>
-      <w:proofErr w:type="gramEnd"/>
+      <w:r>
+        <w:t xml:space="preserve">P(Z &lt; </w:t>
+      </w:r>
+      <w:r>
+        <w:t>1,4</w:t>
+      </w:r>
+      <w:r>
+        <w:t>) - P(Z &lt;</w:t>
+      </w:r>
       <w:r>
         <w:t>-4,6</w:t>
       </w:r>
       <w:r>
-        <w:t xml:space="preserve"> &lt; Z &lt; </w:t>
+        <w:t>) = A(</w:t>
       </w:r>
       <w:r>
         <w:t>1,4</w:t>
       </w:r>
       <w:r>
-        <w:t xml:space="preserve">) = P(Z &lt; </w:t>
+        <w:t>) – A(</w:t>
+      </w:r>
+      <w:r>
+        <w:t>-4,6</w:t>
+      </w:r>
+      <w:r>
+        <w:t>)</w:t>
+      </w:r>
+    </w:p>
+    <w:p>
+      <w:pPr>
+        <w:pStyle w:val="Default"/>
+        <w:ind w:left="708"/>
+        <w:jc w:val="both"/>
+      </w:pPr>
+    </w:p>
+    <w:p>
+      <w:pPr>
+        <w:pStyle w:val="Default"/>
+        <w:ind w:left="708"/>
+        <w:jc w:val="both"/>
+      </w:pPr>
+      <w:r>
+        <w:t>A(</w:t>
       </w:r>
       <w:r>
         <w:t>1,4</w:t>
       </w:r>
       <w:r>
-        <w:t xml:space="preserve">) - P(Z &lt; </w:t>
+        <w:t xml:space="preserve">) </w:t>
+      </w:r>
+      <w:r>
+        <w:t>=</w:t>
+      </w:r>
+      <w:r>
+        <w:t xml:space="preserve"> </w:t>
+      </w:r>
+      <w:r>
+        <w:t>0,9192</w:t>
+      </w:r>
+      <w:r>
+        <w:t xml:space="preserve"> = 0,92 arredondado</w:t>
+      </w:r>
+    </w:p>
+    <w:p>
+      <w:pPr>
+        <w:pStyle w:val="Default"/>
+        <w:ind w:left="708"/>
+        <w:jc w:val="both"/>
+      </w:pPr>
+      <w:r>
+        <w:t>A(</w:t>
       </w:r>
       <w:r>
         <w:t>-4,6</w:t>
       </w:r>
       <w:r>
+        <w:t xml:space="preserve">) = </w:t>
+      </w:r>
+      <w:r>
+        <w:t>0,0000</w:t>
+      </w:r>
+    </w:p>
+    <w:p>
+      <w:pPr>
+        <w:pStyle w:val="Default"/>
+        <w:ind w:left="708"/>
+        <w:jc w:val="both"/>
+      </w:pPr>
+      <w:r>
+        <w:t>A(</w:t>
+      </w:r>
+      <w:r>
+        <w:t>1,4</w:t>
+      </w:r>
+      <w:r>
+        <w:t>) – A(</w:t>
+      </w:r>
+      <w:r>
+        <w:t>-4,6</w:t>
+      </w:r>
+      <w:r>
         <w:t>)</w:t>
       </w:r>
+      <w:r>
+        <w:t xml:space="preserve"> = 0,92 – 0,00 = 0,92</w:t>
+      </w:r>
     </w:p>
     <w:p>
       <w:pPr>
@@ -4275,38 +4106,6 @@
         <w:ind w:left="708"/>
         <w:jc w:val="both"/>
       </w:pPr>
-      <w:proofErr w:type="gramStart"/>
-      <w:r>
-        <w:t>P(</w:t>
-      </w:r>
-      <w:proofErr w:type="gramEnd"/>
-      <w:r>
-        <w:t xml:space="preserve">Z &lt; </w:t>
-      </w:r>
-      <w:r>
-        <w:t>1,4</w:t>
-      </w:r>
-      <w:r>
-        <w:t>) - P(Z &lt;</w:t>
-      </w:r>
-      <w:r>
-        <w:t>-4,6</w:t>
-      </w:r>
-      <w:r>
-        <w:t>) = A(</w:t>
-      </w:r>
-      <w:r>
-        <w:t>1,4</w:t>
-      </w:r>
-      <w:r>
-        <w:t>) – A(</w:t>
-      </w:r>
-      <w:r>
-        <w:t>-4,6</w:t>
-      </w:r>
-      <w:r>
-        <w:t>)</w:t>
-      </w:r>
     </w:p>
     <w:p>
       <w:pPr>
@@ -4314,6 +4113,12 @@
         <w:ind w:left="708"/>
         <w:jc w:val="both"/>
       </w:pPr>
+      <w:r>
+        <w:t xml:space="preserve">P = </w:t>
+      </w:r>
+      <w:r>
+        <w:t>0,92</w:t>
+      </w:r>
     </w:p>
     <w:p>
       <w:pPr>
@@ -4321,25 +4126,20 @@
         <w:ind w:left="708"/>
         <w:jc w:val="both"/>
       </w:pPr>
-      <w:proofErr w:type="gramStart"/>
-      <w:r>
-        <w:t>A(</w:t>
-      </w:r>
-      <w:proofErr w:type="gramEnd"/>
-      <w:r>
-        <w:t>1,4</w:t>
-      </w:r>
-      <w:r>
-        <w:t xml:space="preserve">) </w:t>
-      </w:r>
-      <w:r>
-        <w:t>=</w:t>
-      </w:r>
-      <w:r>
-        <w:t xml:space="preserve"> </w:t>
-      </w:r>
-      <w:r>
-        <w:t>0,9192 = 0,92 arredondado</w:t>
+      <w:r>
+        <w:t xml:space="preserve">Porcentagem = </w:t>
+      </w:r>
+      <w:r>
+        <w:t>0,92</w:t>
+      </w:r>
+      <w:r>
+        <w:t xml:space="preserve">*100 = </w:t>
+      </w:r>
+      <w:r>
+        <w:t>92</w:t>
+      </w:r>
+      <w:r>
+        <w:t>%</w:t>
       </w:r>
     </w:p>
     <w:p>
@@ -4348,20 +4148,6 @@
         <w:ind w:left="708"/>
         <w:jc w:val="both"/>
       </w:pPr>
-      <w:proofErr w:type="gramStart"/>
-      <w:r>
-        <w:t>A(</w:t>
-      </w:r>
-      <w:proofErr w:type="gramEnd"/>
-      <w:r>
-        <w:t>-4,6</w:t>
-      </w:r>
-      <w:r>
-        <w:t xml:space="preserve">) = </w:t>
-      </w:r>
-      <w:r>
-        <w:t>0,0000</w:t>
-      </w:r>
     </w:p>
     <w:p>
       <w:pPr>
@@ -4369,83 +4155,7 @@
         <w:ind w:left="708"/>
         <w:jc w:val="both"/>
       </w:pPr>
-      <w:proofErr w:type="gramStart"/>
-      <w:r>
-        <w:t>A(</w:t>
-      </w:r>
-      <w:proofErr w:type="gramEnd"/>
-      <w:r>
-        <w:t>1,4</w:t>
-      </w:r>
-      <w:r>
-        <w:t>) – A(</w:t>
-      </w:r>
-      <w:r>
-        <w:t>-4,6</w:t>
-      </w:r>
-      <w:r>
-        <w:t>) = 0,92 – 0,00 = 0,92</w:t>
-      </w:r>
-    </w:p>
-    <w:p>
-      <w:pPr>
-        <w:pStyle w:val="Default"/>
-        <w:ind w:left="708"/>
-        <w:jc w:val="both"/>
-      </w:pPr>
-    </w:p>
-    <w:p>
-      <w:pPr>
-        <w:pStyle w:val="Default"/>
-        <w:ind w:left="708"/>
-        <w:jc w:val="both"/>
-      </w:pPr>
-      <w:r>
-        <w:t xml:space="preserve">P = </w:t>
-      </w:r>
-      <w:r>
-        <w:t>0,92</w:t>
-      </w:r>
-    </w:p>
-    <w:p>
-      <w:pPr>
-        <w:pStyle w:val="Default"/>
-        <w:ind w:left="708"/>
-        <w:jc w:val="both"/>
-      </w:pPr>
-      <w:r>
-        <w:t xml:space="preserve">Porcentagem = </w:t>
-      </w:r>
-      <w:r>
-        <w:t>0,92</w:t>
-      </w:r>
-      <w:r>
-        <w:t xml:space="preserve">*100 = </w:t>
-      </w:r>
-      <w:r>
-        <w:t>92</w:t>
-      </w:r>
-      <w:r>
-        <w:t>%</w:t>
-      </w:r>
-    </w:p>
-    <w:p>
-      <w:pPr>
-        <w:pStyle w:val="Default"/>
-        <w:ind w:left="708"/>
-        <w:jc w:val="both"/>
-      </w:pPr>
-    </w:p>
-    <w:p>
-      <w:pPr>
-        <w:pStyle w:val="Default"/>
-        <w:ind w:left="708"/>
-        <w:jc w:val="both"/>
-      </w:pPr>
-      <w:r>
-        <w:rPr>
-          <w:noProof/>
-        </w:rPr>
+      <w:r>
         <w:lastRenderedPageBreak/>
         <w:drawing>
           <wp:inline distT="0" distB="0" distL="0" distR="0" wp14:anchorId="2EE5E4E1" wp14:editId="448A53F8">
@@ -4692,14 +4402,7 @@
       </w:pPr>
       <w:r>
         <w:tab/>
-      </w:r>
-      <w:proofErr w:type="gramStart"/>
-      <w:r>
-        <w:t>P(</w:t>
-      </w:r>
-      <w:proofErr w:type="gramEnd"/>
-      <w:r>
-        <w:t xml:space="preserve">z &lt; </w:t>
+        <w:t xml:space="preserve">P(z &lt; </w:t>
       </w:r>
       <w:r>
         <w:t>0</w:t>
@@ -4966,14 +4669,7 @@
       </w:pPr>
       <w:r>
         <w:tab/>
-      </w:r>
-      <w:proofErr w:type="gramStart"/>
-      <w:r>
-        <w:t>P(</w:t>
-      </w:r>
-      <w:proofErr w:type="gramEnd"/>
-      <w:r>
-        <w:t>z &gt; 1,5) = 1 - P(z &lt; 1,5)</w:t>
+        <w:t>P(z &gt; 1,5) = 1 - P(z &lt; 1,5)</w:t>
       </w:r>
     </w:p>
     <w:p>
@@ -4982,13 +4678,8 @@
         <w:ind w:firstLine="708"/>
         <w:jc w:val="both"/>
       </w:pPr>
-      <w:proofErr w:type="gramStart"/>
-      <w:r>
-        <w:t>P(</w:t>
-      </w:r>
-      <w:proofErr w:type="gramEnd"/>
-      <w:r>
-        <w:t>z &lt; 1,5) = 0,9332 = 0,93 arredondado</w:t>
+      <w:r>
+        <w:t>P(z &lt; 1,5) = 0,9332 = 0,93 arredondado</w:t>
       </w:r>
     </w:p>
     <w:p>
@@ -4997,13 +4688,8 @@
         <w:ind w:firstLine="708"/>
         <w:jc w:val="both"/>
       </w:pPr>
-      <w:proofErr w:type="gramStart"/>
-      <w:r>
-        <w:t>P(</w:t>
-      </w:r>
-      <w:proofErr w:type="gramEnd"/>
-      <w:r>
-        <w:t>z &gt; 1,5) = 1 – 0,93 = 0,07</w:t>
+      <w:r>
+        <w:t>P(z &gt; 1,5) = 1 – 0,93 = 0,07</w:t>
       </w:r>
     </w:p>
     <w:p>
@@ -5191,7 +4877,13 @@
         <w:jc w:val="both"/>
       </w:pPr>
       <w:r>
-        <w:t>x = 40 min</w:t>
+        <w:t xml:space="preserve">x = </w:t>
+      </w:r>
+      <w:r>
+        <w:t>40</w:t>
+      </w:r>
+      <w:r>
+        <w:t xml:space="preserve"> min</w:t>
       </w:r>
     </w:p>
     <w:p>
@@ -5249,13 +4941,8 @@
         <w:ind w:firstLine="708"/>
         <w:jc w:val="both"/>
       </w:pPr>
-      <w:proofErr w:type="gramStart"/>
-      <w:r>
-        <w:t>P(</w:t>
-      </w:r>
-      <w:proofErr w:type="gramEnd"/>
-      <w:r>
-        <w:t xml:space="preserve">z &lt; </w:t>
+      <w:r>
+        <w:t xml:space="preserve">P(z &lt; </w:t>
       </w:r>
       <w:r>
         <w:t>-1</w:t>
@@ -5331,15 +5018,7 @@
         <w:jc w:val="both"/>
       </w:pPr>
       <w:r>
-        <w:t>16% de 50 candidatos: (16*</w:t>
-      </w:r>
-      <w:proofErr w:type="gramStart"/>
-      <w:r>
-        <w:t>50)/</w:t>
-      </w:r>
-      <w:proofErr w:type="gramEnd"/>
-      <w:r>
-        <w:t>100 = 800/100 = 8</w:t>
+        <w:t>16% de 50 candidatos: (16*50)/100 = 800/100 = 8</w:t>
       </w:r>
     </w:p>
     <w:p>
@@ -5356,9 +5035,6 @@
         <w:jc w:val="both"/>
       </w:pPr>
       <w:r>
-        <w:rPr>
-          <w:noProof/>
-        </w:rPr>
         <w:drawing>
           <wp:inline distT="0" distB="0" distL="0" distR="0" wp14:anchorId="7227A63C" wp14:editId="7621421B">
             <wp:extent cx="4696480" cy="2600688"/>
@@ -5423,6 +5099,56 @@
     </w:p>
     <w:p>
       <w:pPr>
+        <w:jc w:val="both"/>
+        <w:rPr>
+          <w:rFonts w:ascii="Times New Roman" w:hAnsi="Times New Roman" w:cs="Times New Roman"/>
+          <w:sz w:val="24"/>
+          <w:szCs w:val="24"/>
+        </w:rPr>
+      </w:pPr>
+    </w:p>
+    <w:p>
+      <w:pPr>
+        <w:jc w:val="both"/>
+        <w:rPr>
+          <w:rFonts w:ascii="Times New Roman" w:hAnsi="Times New Roman" w:cs="Times New Roman"/>
+          <w:sz w:val="24"/>
+          <w:szCs w:val="24"/>
+        </w:rPr>
+      </w:pPr>
+    </w:p>
+    <w:p>
+      <w:pPr>
+        <w:jc w:val="both"/>
+        <w:rPr>
+          <w:rFonts w:ascii="Times New Roman" w:hAnsi="Times New Roman" w:cs="Times New Roman"/>
+          <w:sz w:val="24"/>
+          <w:szCs w:val="24"/>
+        </w:rPr>
+      </w:pPr>
+    </w:p>
+    <w:p>
+      <w:pPr>
+        <w:jc w:val="both"/>
+        <w:rPr>
+          <w:rFonts w:ascii="Times New Roman" w:hAnsi="Times New Roman" w:cs="Times New Roman"/>
+          <w:sz w:val="24"/>
+          <w:szCs w:val="24"/>
+        </w:rPr>
+      </w:pPr>
+    </w:p>
+    <w:p>
+      <w:pPr>
+        <w:jc w:val="both"/>
+        <w:rPr>
+          <w:rFonts w:ascii="Times New Roman" w:hAnsi="Times New Roman" w:cs="Times New Roman"/>
+          <w:sz w:val="24"/>
+          <w:szCs w:val="24"/>
+        </w:rPr>
+      </w:pPr>
+    </w:p>
+    <w:p>
+      <w:pPr>
         <w:autoSpaceDE w:val="0"/>
         <w:autoSpaceDN w:val="0"/>
         <w:adjustRightInd w:val="0"/>
@@ -5453,20 +5179,8 @@
           <w:sz w:val="24"/>
           <w:szCs w:val="24"/>
         </w:rPr>
-        <w:t>Exercício 7 (1,</w:t>
-      </w:r>
-      <w:proofErr w:type="gramStart"/>
-      <w:r>
-        <w:rPr>
-          <w:rFonts w:ascii="Times New Roman" w:hAnsi="Times New Roman" w:cs="Times New Roman"/>
-          <w:b/>
-          <w:bCs/>
-          <w:sz w:val="24"/>
-          <w:szCs w:val="24"/>
-        </w:rPr>
-        <w:t>0)-</w:t>
-      </w:r>
-      <w:proofErr w:type="gramEnd"/>
+        <w:t>Exercício 7 (1,0)-</w:t>
+      </w:r>
       <w:r>
         <w:rPr>
           <w:rFonts w:ascii="Times New Roman" w:hAnsi="Times New Roman" w:cs="Times New Roman"/>
@@ -5511,16 +5225,11 @@
         <w:jc w:val="both"/>
       </w:pPr>
       <w:r>
-        <w:t xml:space="preserve">x </w:t>
-      </w:r>
-      <w:proofErr w:type="gramStart"/>
-      <w:r>
-        <w:t xml:space="preserve">= </w:t>
+        <w:t xml:space="preserve">x = </w:t>
       </w:r>
       <w:r>
         <w:t>?</w:t>
       </w:r>
-      <w:proofErr w:type="gramEnd"/>
     </w:p>
     <w:p>
       <w:pPr>
@@ -5539,18 +5248,10 @@
         <w:t xml:space="preserve">z = 1 – 0,05 = </w:t>
       </w:r>
       <w:r>
-        <w:t>0,</w:t>
-      </w:r>
-      <w:proofErr w:type="gramStart"/>
-      <w:r>
-        <w:t>95</w:t>
-      </w:r>
-      <w:r>
-        <w:t xml:space="preserve">  (</w:t>
-      </w:r>
-      <w:proofErr w:type="gramEnd"/>
-      <w:r>
-        <w:t>televisões sem defeito)</w:t>
+        <w:t>0,95</w:t>
+      </w:r>
+      <w:r>
+        <w:t xml:space="preserve">  (televisões sem defeito)</w:t>
       </w:r>
     </w:p>
     <w:p>
@@ -5582,13 +5283,8 @@
         <w:ind w:left="360" w:firstLine="348"/>
         <w:jc w:val="both"/>
       </w:pPr>
-      <w:proofErr w:type="gramStart"/>
-      <w:r>
-        <w:t>P(</w:t>
-      </w:r>
-      <w:proofErr w:type="gramEnd"/>
-      <w:r>
-        <w:t>z &lt; x) = 5/100 = 0,05</w:t>
+      <w:r>
+        <w:t>P(z &lt; x) = 5/100 = 0,05</w:t>
       </w:r>
     </w:p>
     <w:p>
@@ -5607,6 +5303,7 @@
         <w:jc w:val="both"/>
       </w:pPr>
       <w:r>
+        <w:lastRenderedPageBreak/>
         <w:tab/>
       </w:r>
     </w:p>
@@ -5617,128 +5314,8 @@
       </w:pPr>
       <w:r>
         <w:tab/>
-      </w:r>
-      <w:proofErr w:type="gramStart"/>
-      <w:r>
-        <w:t>P(</w:t>
-      </w:r>
-      <w:proofErr w:type="gramEnd"/>
-      <w:r>
-        <w:t>z &lt; 0,05) = 0,5199 = 0,52 arredondado</w:t>
-      </w:r>
-    </w:p>
-    <w:p>
-      <w:pPr>
-        <w:pStyle w:val="Default"/>
-        <w:jc w:val="both"/>
-      </w:pPr>
-    </w:p>
-    <w:p>
-      <w:pPr>
-        <w:pStyle w:val="NormalWeb"/>
-        <w:spacing w:before="0" w:beforeAutospacing="0" w:after="0" w:afterAutospacing="0"/>
-      </w:pPr>
-      <w:r>
-        <w:rPr>
-          <w:rFonts w:ascii="Arial" w:hAnsi="Arial" w:cs="Arial"/>
-          <w:color w:val="FF0000"/>
-          <w:sz w:val="22"/>
-          <w:szCs w:val="22"/>
-        </w:rPr>
-        <w:t>x = 1 - 0,05 = 0,</w:t>
-      </w:r>
-      <w:proofErr w:type="gramStart"/>
-      <w:r>
-        <w:rPr>
-          <w:rFonts w:ascii="Arial" w:hAnsi="Arial" w:cs="Arial"/>
-          <w:color w:val="FF0000"/>
-          <w:sz w:val="22"/>
-          <w:szCs w:val="22"/>
-        </w:rPr>
-        <w:t>95  =</w:t>
-      </w:r>
-      <w:proofErr w:type="gramEnd"/>
-      <w:r>
-        <w:rPr>
-          <w:rFonts w:ascii="Arial" w:hAnsi="Arial" w:cs="Arial"/>
-          <w:color w:val="FF0000"/>
-          <w:sz w:val="22"/>
-          <w:szCs w:val="22"/>
-        </w:rPr>
-        <w:t xml:space="preserve"> z = -1,65</w:t>
-      </w:r>
-    </w:p>
-    <w:p>
-      <w:pPr>
-        <w:pStyle w:val="NormalWeb"/>
-        <w:spacing w:before="0" w:beforeAutospacing="0" w:after="0" w:afterAutospacing="0"/>
-      </w:pPr>
-      <w:r>
-        <w:rPr>
-          <w:rFonts w:ascii="Arial" w:hAnsi="Arial" w:cs="Arial"/>
-          <w:color w:val="FF0000"/>
-          <w:sz w:val="22"/>
-          <w:szCs w:val="22"/>
-          <w:shd w:val="clear" w:color="auto" w:fill="FFFFFF"/>
-        </w:rPr>
-        <w:t>z=(x-</w:t>
-      </w:r>
-      <w:proofErr w:type="gramStart"/>
-      <w:r>
-        <w:rPr>
-          <w:rFonts w:ascii="Arial" w:hAnsi="Arial" w:cs="Arial"/>
-          <w:color w:val="FF0000"/>
-          <w:sz w:val="22"/>
-          <w:szCs w:val="22"/>
-          <w:shd w:val="clear" w:color="auto" w:fill="FFFFFF"/>
-        </w:rPr>
-        <w:t>μ)/</w:t>
-      </w:r>
-      <w:proofErr w:type="gramEnd"/>
-      <w:r>
-        <w:rPr>
-          <w:rFonts w:ascii="Arial" w:hAnsi="Arial" w:cs="Arial"/>
-          <w:color w:val="FF0000"/>
-          <w:sz w:val="22"/>
-          <w:szCs w:val="22"/>
-          <w:shd w:val="clear" w:color="auto" w:fill="FFFFFF"/>
-        </w:rPr>
-        <w:t>σ → x=z*</w:t>
-      </w:r>
-      <w:proofErr w:type="spellStart"/>
-      <w:r>
-        <w:rPr>
-          <w:rFonts w:ascii="Arial" w:hAnsi="Arial" w:cs="Arial"/>
-          <w:color w:val="FF0000"/>
-          <w:sz w:val="22"/>
-          <w:szCs w:val="22"/>
-          <w:shd w:val="clear" w:color="auto" w:fill="FFFFFF"/>
-        </w:rPr>
-        <w:t>σ+μ</w:t>
-      </w:r>
-      <w:proofErr w:type="spellEnd"/>
-    </w:p>
-    <w:p>
-      <w:pPr>
-        <w:pStyle w:val="NormalWeb"/>
-        <w:spacing w:before="0" w:beforeAutospacing="0" w:after="0" w:afterAutospacing="0"/>
-      </w:pPr>
-      <w:r>
-        <w:rPr>
-          <w:rFonts w:ascii="Arial" w:hAnsi="Arial" w:cs="Arial"/>
-          <w:color w:val="FF0000"/>
-          <w:sz w:val="22"/>
-          <w:szCs w:val="22"/>
-          <w:shd w:val="clear" w:color="auto" w:fill="FFFFFF"/>
-        </w:rPr>
-        <w:t>x = -1,65 * 1,8 + 8 = 5,03 anos</w:t>
-      </w:r>
-    </w:p>
-    <w:p>
-      <w:pPr>
-        <w:pStyle w:val="Default"/>
-        <w:jc w:val="both"/>
-      </w:pPr>
+        <w:t>P(z &lt; 0,05) = 0,5199 = 0,52 arredondado</w:t>
+      </w:r>
     </w:p>
     <w:p>
       <w:pPr>
@@ -6773,23 +6350,6 @@
     <w:uiPriority w:val="99"/>
     <w:rsid w:val="00B45CA8"/>
   </w:style>
-  <w:style w:type="paragraph" w:styleId="NormalWeb">
-    <w:name w:val="Normal (Web)"/>
-    <w:basedOn w:val="Normal"/>
-    <w:uiPriority w:val="99"/>
-    <w:semiHidden/>
-    <w:unhideWhenUsed/>
-    <w:rsid w:val="00B659EB"/>
-    <w:pPr>
-      <w:spacing w:before="100" w:beforeAutospacing="1" w:after="100" w:afterAutospacing="1" w:line="240" w:lineRule="auto"/>
-    </w:pPr>
-    <w:rPr>
-      <w:rFonts w:ascii="Times New Roman" w:eastAsia="Times New Roman" w:hAnsi="Times New Roman" w:cs="Times New Roman"/>
-      <w:sz w:val="24"/>
-      <w:szCs w:val="24"/>
-      <w:lang w:eastAsia="pt-BR"/>
-    </w:rPr>
-  </w:style>
 </w:styles>
 </file>
 

</xml_diff>

<commit_message>
Revert "Revert "Get professional data""
This reverts commit 60acf320236895868003690739e04f75fa1d83f4.
</commit_message>
<xml_diff>
--- a/Arquivos/Estatistica/Atividade 2 M2/EllenJunker_Atividade2M2.docx
+++ b/Arquivos/Estatistica/Atividade 2 M2/EllenJunker_Atividade2M2.docx
@@ -74,7 +74,15 @@
         <w:pStyle w:val="Default"/>
       </w:pPr>
       <w:r>
-        <w:t xml:space="preserve">O tamanho amostral é suficientemente grande (em geral, maior que 30) e, então, concluí-se que as médias das possíveis amostras tendem à distribuição normal. </w:t>
+        <w:t xml:space="preserve">O tamanho amostral é suficientemente grande (em geral, maior que 30) e, então, </w:t>
+      </w:r>
+      <w:proofErr w:type="spellStart"/>
+      <w:r>
+        <w:t>concluí-se</w:t>
+      </w:r>
+      <w:proofErr w:type="spellEnd"/>
+      <w:r>
+        <w:t xml:space="preserve"> que as médias das possíveis amostras tendem à distribuição normal. </w:t>
       </w:r>
     </w:p>
     <w:p>
@@ -115,8 +123,13 @@
           <w:numId w:val="1"/>
         </w:numPr>
       </w:pPr>
-      <w:r>
-        <w:t xml:space="preserve">P(Z &lt; 2,41) = </w:t>
+      <w:proofErr w:type="gramStart"/>
+      <w:r>
+        <w:t>P(</w:t>
+      </w:r>
+      <w:proofErr w:type="gramEnd"/>
+      <w:r>
+        <w:t xml:space="preserve">Z &lt; 2,41) = </w:t>
       </w:r>
     </w:p>
     <w:p>
@@ -297,12 +310,21 @@
         </w:rPr>
         <w:t xml:space="preserve">Resposta: </w:t>
       </w:r>
-      <w:r>
-        <w:rPr>
-          <w:b/>
-          <w:bCs/>
-        </w:rPr>
-        <w:t>P(Z &lt; 2,41)</w:t>
+      <w:proofErr w:type="gramStart"/>
+      <w:r>
+        <w:rPr>
+          <w:b/>
+          <w:bCs/>
+        </w:rPr>
+        <w:t>P(</w:t>
+      </w:r>
+      <w:proofErr w:type="gramEnd"/>
+      <w:r>
+        <w:rPr>
+          <w:b/>
+          <w:bCs/>
+        </w:rPr>
+        <w:t>Z &lt; 2,41)</w:t>
       </w:r>
       <w:r>
         <w:t xml:space="preserve"> </w:t>
@@ -328,8 +350,13 @@
           <w:numId w:val="1"/>
         </w:numPr>
       </w:pPr>
-      <w:r>
-        <w:t xml:space="preserve">P(Z &lt; – 2,41) = </w:t>
+      <w:proofErr w:type="gramStart"/>
+      <w:r>
+        <w:t>P(</w:t>
+      </w:r>
+      <w:proofErr w:type="gramEnd"/>
+      <w:r>
+        <w:t xml:space="preserve">Z &lt; – 2,41) = </w:t>
       </w:r>
     </w:p>
     <w:p>
@@ -458,7 +485,14 @@
       </w:pPr>
       <w:r>
         <w:tab/>
-        <w:t>A(-2,41) =  0,0080</w:t>
+      </w:r>
+      <w:proofErr w:type="gramStart"/>
+      <w:r>
+        <w:t>A(</w:t>
+      </w:r>
+      <w:proofErr w:type="gramEnd"/>
+      <w:r>
+        <w:t>-2,41) =  0,0080</w:t>
       </w:r>
     </w:p>
     <w:p>
@@ -504,7 +538,23 @@
           <w:b/>
           <w:bCs/>
         </w:rPr>
-        <w:t>Resposta: P(Z &lt; – 2,41) = 0,8%</w:t>
+        <w:t xml:space="preserve">Resposta: </w:t>
+      </w:r>
+      <w:proofErr w:type="gramStart"/>
+      <w:r>
+        <w:rPr>
+          <w:b/>
+          <w:bCs/>
+        </w:rPr>
+        <w:t>P(</w:t>
+      </w:r>
+      <w:proofErr w:type="gramEnd"/>
+      <w:r>
+        <w:rPr>
+          <w:b/>
+          <w:bCs/>
+        </w:rPr>
+        <w:t>Z &lt; – 2,41) = 0,8%</w:t>
       </w:r>
     </w:p>
     <w:p>
@@ -520,8 +570,13 @@
           <w:numId w:val="1"/>
         </w:numPr>
       </w:pPr>
-      <w:r>
-        <w:t xml:space="preserve">P(Z &gt; 2,41) = </w:t>
+      <w:proofErr w:type="gramStart"/>
+      <w:r>
+        <w:t>P(</w:t>
+      </w:r>
+      <w:proofErr w:type="gramEnd"/>
+      <w:r>
+        <w:t xml:space="preserve">Z &gt; 2,41) = </w:t>
       </w:r>
     </w:p>
     <w:p>
@@ -652,8 +707,13 @@
       <w:r>
         <w:tab/>
       </w:r>
-      <w:r>
-        <w:t>P(Z &gt; 2,41)  = 1 - P(Z  &lt; 2,41)</w:t>
+      <w:proofErr w:type="gramStart"/>
+      <w:r>
+        <w:t>P(</w:t>
+      </w:r>
+      <w:proofErr w:type="gramEnd"/>
+      <w:r>
+        <w:t>Z &gt; 2,41)  = 1 - P(Z  &lt; 2,41)</w:t>
       </w:r>
       <w:r>
         <w:rPr>
@@ -709,7 +769,23 @@
           <w:b/>
           <w:bCs/>
         </w:rPr>
-        <w:t xml:space="preserve">Resposta: P(Z </w:t>
+        <w:t xml:space="preserve">Resposta: </w:t>
+      </w:r>
+      <w:proofErr w:type="gramStart"/>
+      <w:r>
+        <w:rPr>
+          <w:b/>
+          <w:bCs/>
+        </w:rPr>
+        <w:t>P(</w:t>
+      </w:r>
+      <w:proofErr w:type="gramEnd"/>
+      <w:r>
+        <w:rPr>
+          <w:b/>
+          <w:bCs/>
+        </w:rPr>
+        <w:t xml:space="preserve">Z </w:t>
       </w:r>
       <w:r>
         <w:rPr>
@@ -818,8 +894,13 @@
           </wp:anchor>
         </w:drawing>
       </w:r>
-      <w:r>
-        <w:t xml:space="preserve">P(-2,41 &lt; Z &lt; 2,41) = </w:t>
+      <w:proofErr w:type="gramStart"/>
+      <w:r>
+        <w:t>P(</w:t>
+      </w:r>
+      <w:proofErr w:type="gramEnd"/>
+      <w:r>
+        <w:t xml:space="preserve">-2,41 &lt; Z &lt; 2,41) = </w:t>
       </w:r>
     </w:p>
     <w:p>
@@ -839,8 +920,13 @@
         <w:pStyle w:val="Default"/>
         <w:ind w:firstLine="708"/>
       </w:pPr>
-      <w:r>
-        <w:t>P(-2,41 &lt; Z &lt; 2,41)</w:t>
+      <w:proofErr w:type="gramStart"/>
+      <w:r>
+        <w:t>P(</w:t>
+      </w:r>
+      <w:proofErr w:type="gramEnd"/>
+      <w:r>
+        <w:t>-2,41 &lt; Z &lt; 2,41)</w:t>
       </w:r>
       <w:r>
         <w:t xml:space="preserve"> = </w:t>
@@ -875,12 +961,14 @@
         <w:pStyle w:val="Default"/>
         <w:ind w:firstLine="708"/>
       </w:pPr>
+      <w:proofErr w:type="gramStart"/>
       <w:r>
         <w:t>P</w:t>
       </w:r>
       <w:r>
         <w:t>(</w:t>
       </w:r>
+      <w:proofErr w:type="gramEnd"/>
       <w:r>
         <w:t>Z &lt; 2,41)</w:t>
       </w:r>
@@ -911,8 +999,13 @@
         <w:pStyle w:val="Default"/>
         <w:ind w:firstLine="708"/>
       </w:pPr>
-      <w:r>
-        <w:t>A(2,41)</w:t>
+      <w:proofErr w:type="gramStart"/>
+      <w:r>
+        <w:t>A(</w:t>
+      </w:r>
+      <w:proofErr w:type="gramEnd"/>
+      <w:r>
+        <w:t>2,41)</w:t>
       </w:r>
       <w:r>
         <w:t xml:space="preserve"> </w:t>
@@ -932,8 +1025,13 @@
         <w:pStyle w:val="Default"/>
         <w:ind w:firstLine="708"/>
       </w:pPr>
-      <w:r>
-        <w:t>A(-2,41) = 0,0080</w:t>
+      <w:proofErr w:type="gramStart"/>
+      <w:r>
+        <w:t>A(</w:t>
+      </w:r>
+      <w:proofErr w:type="gramEnd"/>
+      <w:r>
+        <w:t>-2,41) = 0,0080</w:t>
       </w:r>
     </w:p>
     <w:p>
@@ -941,8 +1039,13 @@
         <w:pStyle w:val="Default"/>
         <w:ind w:firstLine="708"/>
       </w:pPr>
-      <w:r>
-        <w:t xml:space="preserve">A(2,41) – A(-2,41) = 0,99 - 0,0080 = </w:t>
+      <w:proofErr w:type="gramStart"/>
+      <w:r>
+        <w:t>A(</w:t>
+      </w:r>
+      <w:proofErr w:type="gramEnd"/>
+      <w:r>
+        <w:t xml:space="preserve">2,41) – A(-2,41) = 0,99 - 0,0080 = </w:t>
       </w:r>
       <w:r>
         <w:t>0,982</w:t>
@@ -1007,7 +1110,23 @@
           <w:b/>
           <w:bCs/>
         </w:rPr>
-        <w:t>Resposta: P(-2,41 &lt; Z &lt; 2,41) = 98,2%</w:t>
+        <w:t xml:space="preserve">Resposta: </w:t>
+      </w:r>
+      <w:proofErr w:type="gramStart"/>
+      <w:r>
+        <w:rPr>
+          <w:b/>
+          <w:bCs/>
+        </w:rPr>
+        <w:t>P(</w:t>
+      </w:r>
+      <w:proofErr w:type="gramEnd"/>
+      <w:r>
+        <w:rPr>
+          <w:b/>
+          <w:bCs/>
+        </w:rPr>
+        <w:t>-2,41 &lt; Z &lt; 2,41) = 98,2%</w:t>
       </w:r>
     </w:p>
     <w:p>
@@ -1080,6 +1199,7 @@
         </w:rPr>
         <w:t xml:space="preserve">: </w:t>
       </w:r>
+      <w:proofErr w:type="gramStart"/>
       <w:r>
         <w:rPr>
           <w:rFonts w:ascii="Times New Roman" w:hAnsi="Times New Roman" w:cs="Times New Roman"/>
@@ -1087,7 +1207,17 @@
           <w:sz w:val="24"/>
           <w:szCs w:val="24"/>
         </w:rPr>
-        <w:t>A tensão de resistência à compressão de corpos de prova de concreto podem ser modeladas por uma distribuição normal com média de 800 Mpa e um desvio padrão de 10MPa.</w:t>
+        <w:t>A tensão de resistência à compressão de corpos de prova de concreto podem</w:t>
+      </w:r>
+      <w:proofErr w:type="gramEnd"/>
+      <w:r>
+        <w:rPr>
+          <w:rFonts w:ascii="Times New Roman" w:hAnsi="Times New Roman" w:cs="Times New Roman"/>
+          <w:bCs/>
+          <w:sz w:val="24"/>
+          <w:szCs w:val="24"/>
+        </w:rPr>
+        <w:t xml:space="preserve"> ser modeladas por uma distribuição normal com média de 800 Mpa e um desvio padrão de 10MPa.</w:t>
       </w:r>
       <w:r>
         <w:t xml:space="preserve"> </w:t>
@@ -1111,6 +1241,7 @@
         <w:pStyle w:val="Default"/>
         <w:jc w:val="both"/>
       </w:pPr>
+      <w:proofErr w:type="gramStart"/>
       <w:r>
         <w:rPr>
           <w:bCs/>
@@ -1121,7 +1252,14 @@
         <w:rPr>
           <w:bCs/>
         </w:rPr>
-        <w:t>Qual é a probabilidade de que a tensão de um corpo de prova seja menor que 825 MPa?</w:t>
+        <w:t>Qual</w:t>
+      </w:r>
+      <w:proofErr w:type="gramEnd"/>
+      <w:r>
+        <w:rPr>
+          <w:bCs/>
+        </w:rPr>
+        <w:t xml:space="preserve"> é a probabilidade de que a tensão de um corpo de prova seja menor que 825 MPa?</w:t>
       </w:r>
       <w:r>
         <w:t xml:space="preserve"> Represente graficamente essa probabilidade. </w:t>
@@ -1233,7 +1371,14 @@
       </w:pPr>
       <w:r>
         <w:tab/>
-        <w:t>P(z &lt; 2,5) = 0,9938</w:t>
+      </w:r>
+      <w:proofErr w:type="gramStart"/>
+      <w:r>
+        <w:t>P(</w:t>
+      </w:r>
+      <w:proofErr w:type="gramEnd"/>
+      <w:r>
+        <w:t>z &lt; 2,5) = 0,9938</w:t>
       </w:r>
       <w:r>
         <w:t xml:space="preserve"> = 0,99 arredondado</w:t>
@@ -1546,6 +1691,7 @@
         <w:pStyle w:val="Default"/>
         <w:jc w:val="both"/>
       </w:pPr>
+      <w:proofErr w:type="gramStart"/>
       <w:r>
         <w:rPr>
           <w:bCs/>
@@ -1556,7 +1702,14 @@
         <w:rPr>
           <w:bCs/>
         </w:rPr>
-        <w:t>Qual é a probabilidade de que a tensão de um corpo de prova esteja entre 680 e 790 MPa?</w:t>
+        <w:t>Qual</w:t>
+      </w:r>
+      <w:proofErr w:type="gramEnd"/>
+      <w:r>
+        <w:rPr>
+          <w:bCs/>
+        </w:rPr>
+        <w:t xml:space="preserve"> é a probabilidade de que a tensão de um corpo de prova esteja entre 680 e 790 MPa?</w:t>
       </w:r>
       <w:r>
         <w:t xml:space="preserve"> Represente graficamente essa probabilidade.</w:t>
@@ -1742,9 +1895,11 @@
         <w:pStyle w:val="Default"/>
         <w:ind w:firstLine="708"/>
       </w:pPr>
+      <w:proofErr w:type="gramStart"/>
       <w:r>
         <w:t>P(</w:t>
       </w:r>
+      <w:proofErr w:type="gramEnd"/>
       <w:r>
         <w:t>-12</w:t>
       </w:r>
@@ -1796,12 +1951,14 @@
         <w:pStyle w:val="Default"/>
         <w:ind w:firstLine="708"/>
       </w:pPr>
+      <w:proofErr w:type="gramStart"/>
       <w:r>
         <w:t>P</w:t>
       </w:r>
       <w:r>
         <w:t>(</w:t>
       </w:r>
+      <w:proofErr w:type="gramEnd"/>
       <w:r>
         <w:t xml:space="preserve">Z &lt; </w:t>
       </w:r>
@@ -1850,8 +2007,13 @@
         <w:pStyle w:val="Default"/>
         <w:ind w:firstLine="708"/>
       </w:pPr>
-      <w:r>
-        <w:t xml:space="preserve">A(-1) = </w:t>
+      <w:proofErr w:type="gramStart"/>
+      <w:r>
+        <w:t>A(</w:t>
+      </w:r>
+      <w:proofErr w:type="gramEnd"/>
+      <w:r>
+        <w:t xml:space="preserve">-1) = </w:t>
       </w:r>
       <w:r>
         <w:t>0,1587 = 0,16 arredondado</w:t>
@@ -1863,7 +2025,14 @@
       </w:pPr>
       <w:r>
         <w:tab/>
-        <w:t xml:space="preserve">A(-12) = </w:t>
+      </w:r>
+      <w:proofErr w:type="gramStart"/>
+      <w:r>
+        <w:t>A(</w:t>
+      </w:r>
+      <w:proofErr w:type="gramEnd"/>
+      <w:r>
+        <w:t xml:space="preserve">-12) = </w:t>
       </w:r>
       <w:r>
         <w:t>0,0000</w:t>
@@ -1874,8 +2043,13 @@
         <w:pStyle w:val="Default"/>
         <w:ind w:firstLine="708"/>
       </w:pPr>
-      <w:r>
-        <w:t>A(-1) – A(-12) = 0,16 – 0,00 = 0,16</w:t>
+      <w:proofErr w:type="gramStart"/>
+      <w:r>
+        <w:t>A(</w:t>
+      </w:r>
+      <w:proofErr w:type="gramEnd"/>
+      <w:r>
+        <w:t>-1) – A(-12) = 0,16 – 0,00 = 0,16</w:t>
       </w:r>
     </w:p>
     <w:p>
@@ -1974,7 +2148,23 @@
           <w:b/>
           <w:bCs/>
         </w:rPr>
-        <w:t>Resposta: P(-12 &lt; Z &lt; -1) = 16%</w:t>
+        <w:t xml:space="preserve">Resposta: </w:t>
+      </w:r>
+      <w:proofErr w:type="gramStart"/>
+      <w:r>
+        <w:rPr>
+          <w:b/>
+          <w:bCs/>
+        </w:rPr>
+        <w:t>P(</w:t>
+      </w:r>
+      <w:proofErr w:type="gramEnd"/>
+      <w:r>
+        <w:rPr>
+          <w:b/>
+          <w:bCs/>
+        </w:rPr>
+        <w:t>-12 &lt; Z &lt; -1) = 16%</w:t>
       </w:r>
     </w:p>
     <w:p>
@@ -2153,7 +2343,14 @@
       </w:pPr>
       <w:r>
         <w:tab/>
-        <w:t xml:space="preserve">P(z &gt;= -2) = 1 - P(z &lt; -2) </w:t>
+      </w:r>
+      <w:proofErr w:type="gramStart"/>
+      <w:r>
+        <w:t>P(</w:t>
+      </w:r>
+      <w:proofErr w:type="gramEnd"/>
+      <w:r>
+        <w:t xml:space="preserve">z &gt;= -2) = 1 - P(z &lt; -2) </w:t>
       </w:r>
     </w:p>
     <w:p>
@@ -2162,8 +2359,13 @@
         <w:ind w:firstLine="708"/>
         <w:jc w:val="both"/>
       </w:pPr>
-      <w:r>
-        <w:t>P(z &lt; -2) =  0,0228 = 0,02 arredondado</w:t>
+      <w:proofErr w:type="gramStart"/>
+      <w:r>
+        <w:t>P(</w:t>
+      </w:r>
+      <w:proofErr w:type="gramEnd"/>
+      <w:r>
+        <w:t>z &lt; -2) =  0,0228 = 0,02 arredondado</w:t>
       </w:r>
     </w:p>
     <w:p>
@@ -2172,8 +2374,13 @@
         <w:ind w:firstLine="708"/>
         <w:jc w:val="both"/>
       </w:pPr>
-      <w:r>
-        <w:t>P(z &gt;= -2) = 1 – 0,02 = 0,98</w:t>
+      <w:proofErr w:type="gramStart"/>
+      <w:r>
+        <w:t>P(</w:t>
+      </w:r>
+      <w:proofErr w:type="gramEnd"/>
+      <w:r>
+        <w:t>z &gt;= -2) = 1 – 0,02 = 0,98</w:t>
       </w:r>
     </w:p>
     <w:p>
@@ -2438,11 +2645,16 @@
         <w:ind w:left="708"/>
         <w:jc w:val="both"/>
       </w:pPr>
+      <w:proofErr w:type="gramStart"/>
       <w:r>
         <w:t>P</w:t>
       </w:r>
       <w:r>
-        <w:t>(-1</w:t>
+        <w:t>(</w:t>
+      </w:r>
+      <w:proofErr w:type="gramEnd"/>
+      <w:r>
+        <w:t>-1</w:t>
       </w:r>
       <w:r>
         <w:t xml:space="preserve"> &lt; Z &lt; </w:t>
@@ -2472,8 +2684,13 @@
         <w:ind w:left="708"/>
         <w:jc w:val="both"/>
       </w:pPr>
-      <w:r>
-        <w:t xml:space="preserve">P(Z &lt; </w:t>
+      <w:proofErr w:type="gramStart"/>
+      <w:r>
+        <w:t>P(</w:t>
+      </w:r>
+      <w:proofErr w:type="gramEnd"/>
+      <w:r>
+        <w:t xml:space="preserve">Z &lt; </w:t>
       </w:r>
       <w:r>
         <w:t>1</w:t>
@@ -2513,9 +2730,11 @@
         <w:ind w:left="708"/>
         <w:jc w:val="both"/>
       </w:pPr>
+      <w:proofErr w:type="gramStart"/>
       <w:r>
         <w:t>A(</w:t>
       </w:r>
+      <w:proofErr w:type="gramEnd"/>
       <w:r>
         <w:t>1</w:t>
       </w:r>
@@ -2541,11 +2760,16 @@
         <w:ind w:left="708"/>
         <w:jc w:val="both"/>
       </w:pPr>
+      <w:proofErr w:type="gramStart"/>
       <w:r>
         <w:t>A</w:t>
       </w:r>
       <w:r>
-        <w:t>(-1</w:t>
+        <w:t>(</w:t>
+      </w:r>
+      <w:proofErr w:type="gramEnd"/>
+      <w:r>
+        <w:t>-1</w:t>
       </w:r>
       <w:r>
         <w:t xml:space="preserve">) = </w:t>
@@ -2560,9 +2784,11 @@
         <w:ind w:left="708"/>
         <w:jc w:val="both"/>
       </w:pPr>
+      <w:proofErr w:type="gramStart"/>
       <w:r>
         <w:t>A(</w:t>
       </w:r>
+      <w:proofErr w:type="gramEnd"/>
       <w:r>
         <w:t>1</w:t>
       </w:r>
@@ -2719,7 +2945,23 @@
           <w:b/>
           <w:bCs/>
         </w:rPr>
-        <w:t>a probabilidade das plantas terem alturas entre 165mm e 175 mm é de 68%</w:t>
+        <w:t xml:space="preserve">a probabilidade </w:t>
+      </w:r>
+      <w:proofErr w:type="gramStart"/>
+      <w:r>
+        <w:rPr>
+          <w:b/>
+          <w:bCs/>
+        </w:rPr>
+        <w:t>das</w:t>
+      </w:r>
+      <w:proofErr w:type="gramEnd"/>
+      <w:r>
+        <w:rPr>
+          <w:b/>
+          <w:bCs/>
+        </w:rPr>
+        <w:t xml:space="preserve"> plantas terem alturas entre 165mm e 175 mm é de 68%</w:t>
       </w:r>
     </w:p>
     <w:p>
@@ -2914,7 +3156,14 @@
       </w:pPr>
       <w:r>
         <w:tab/>
-        <w:t xml:space="preserve">P(z </w:t>
+      </w:r>
+      <w:proofErr w:type="gramStart"/>
+      <w:r>
+        <w:t>P(</w:t>
+      </w:r>
+      <w:proofErr w:type="gramEnd"/>
+      <w:r>
+        <w:t xml:space="preserve">z </w:t>
       </w:r>
       <w:r>
         <w:t>&lt;=</w:t>
@@ -3328,9 +3577,11 @@
         <w:ind w:left="708"/>
         <w:jc w:val="both"/>
       </w:pPr>
+      <w:proofErr w:type="gramStart"/>
       <w:r>
         <w:t>P(</w:t>
       </w:r>
+      <w:proofErr w:type="gramEnd"/>
       <w:r>
         <w:t>-0,25</w:t>
       </w:r>
@@ -3362,8 +3613,13 @@
         <w:ind w:left="708"/>
         <w:jc w:val="both"/>
       </w:pPr>
-      <w:r>
-        <w:t xml:space="preserve">P(Z &lt; </w:t>
+      <w:proofErr w:type="gramStart"/>
+      <w:r>
+        <w:t>P(</w:t>
+      </w:r>
+      <w:proofErr w:type="gramEnd"/>
+      <w:r>
+        <w:t xml:space="preserve">Z &lt; </w:t>
       </w:r>
       <w:r>
         <w:t>0,5</w:t>
@@ -3403,9 +3659,11 @@
         <w:ind w:left="708"/>
         <w:jc w:val="both"/>
       </w:pPr>
+      <w:proofErr w:type="gramStart"/>
       <w:r>
         <w:t>A(</w:t>
       </w:r>
+      <w:proofErr w:type="gramEnd"/>
       <w:r>
         <w:t>0,5</w:t>
       </w:r>
@@ -3431,9 +3689,11 @@
         <w:ind w:left="708"/>
         <w:jc w:val="both"/>
       </w:pPr>
+      <w:proofErr w:type="gramStart"/>
       <w:r>
         <w:t>A(</w:t>
       </w:r>
+      <w:proofErr w:type="gramEnd"/>
       <w:r>
         <w:t>-0,25</w:t>
       </w:r>
@@ -3462,9 +3722,11 @@
         <w:ind w:left="708"/>
         <w:jc w:val="both"/>
       </w:pPr>
+      <w:proofErr w:type="gramStart"/>
       <w:r>
         <w:t>A(</w:t>
       </w:r>
+      <w:proofErr w:type="gramEnd"/>
       <w:r>
         <w:t>0,5</w:t>
       </w:r>
@@ -3779,8 +4041,13 @@
         <w:t xml:space="preserve">µ = </w:t>
       </w:r>
       <w:r>
-        <w:t>25,08 pol</w:t>
-      </w:r>
+        <w:t xml:space="preserve">25,08 </w:t>
+      </w:r>
+      <w:proofErr w:type="spellStart"/>
+      <w:r>
+        <w:t>pol</w:t>
+      </w:r>
+      <w:proofErr w:type="spellEnd"/>
     </w:p>
     <w:p>
       <w:pPr>
@@ -3792,8 +4059,13 @@
         <w:t xml:space="preserve">σ = </w:t>
       </w:r>
       <w:r>
-        <w:t>0,05 pol</w:t>
-      </w:r>
+        <w:t xml:space="preserve">0,05 </w:t>
+      </w:r>
+      <w:proofErr w:type="spellStart"/>
+      <w:r>
+        <w:t>pol</w:t>
+      </w:r>
+      <w:proofErr w:type="spellEnd"/>
     </w:p>
     <w:p>
       <w:pPr>
@@ -3831,38 +4103,58 @@
           <w:szCs w:val="24"/>
         </w:rPr>
         <w:tab/>
-        <w:t>x1 = 25-0,15 = 24,85 pol</w:t>
-      </w:r>
-    </w:p>
-    <w:p>
-      <w:pPr>
-        <w:spacing w:after="0" w:line="240" w:lineRule="auto"/>
-        <w:jc w:val="both"/>
+        <w:t xml:space="preserve">x1 = 25-0,15 = 24,85 </w:t>
+      </w:r>
+      <w:proofErr w:type="spellStart"/>
+      <w:r>
         <w:rPr>
           <w:rFonts w:ascii="Times New Roman" w:hAnsi="Times New Roman" w:cs="Times New Roman"/>
           <w:sz w:val="24"/>
           <w:szCs w:val="24"/>
         </w:rPr>
-      </w:pPr>
-      <w:r>
+        <w:t>pol</w:t>
+      </w:r>
+      <w:proofErr w:type="spellEnd"/>
+    </w:p>
+    <w:p>
+      <w:pPr>
+        <w:spacing w:after="0" w:line="240" w:lineRule="auto"/>
+        <w:jc w:val="both"/>
         <w:rPr>
           <w:rFonts w:ascii="Times New Roman" w:hAnsi="Times New Roman" w:cs="Times New Roman"/>
           <w:sz w:val="24"/>
           <w:szCs w:val="24"/>
         </w:rPr>
-        <w:tab/>
-        <w:t>x2 = 25+0,15 = 25,15 pol</w:t>
-      </w:r>
-    </w:p>
-    <w:p>
-      <w:pPr>
-        <w:spacing w:after="0" w:line="240" w:lineRule="auto"/>
-        <w:jc w:val="both"/>
+      </w:pPr>
+      <w:r>
         <w:rPr>
           <w:rFonts w:ascii="Times New Roman" w:hAnsi="Times New Roman" w:cs="Times New Roman"/>
           <w:sz w:val="24"/>
           <w:szCs w:val="24"/>
         </w:rPr>
+        <w:tab/>
+        <w:t xml:space="preserve">x2 = 25+0,15 = 25,15 </w:t>
+      </w:r>
+      <w:proofErr w:type="spellStart"/>
+      <w:r>
+        <w:rPr>
+          <w:rFonts w:ascii="Times New Roman" w:hAnsi="Times New Roman" w:cs="Times New Roman"/>
+          <w:sz w:val="24"/>
+          <w:szCs w:val="24"/>
+        </w:rPr>
+        <w:t>pol</w:t>
+      </w:r>
+      <w:proofErr w:type="spellEnd"/>
+    </w:p>
+    <w:p>
+      <w:pPr>
+        <w:spacing w:after="0" w:line="240" w:lineRule="auto"/>
+        <w:jc w:val="both"/>
+        <w:rPr>
+          <w:rFonts w:ascii="Times New Roman" w:hAnsi="Times New Roman" w:cs="Times New Roman"/>
+          <w:sz w:val="24"/>
+          <w:szCs w:val="24"/>
+        </w:rPr>
       </w:pPr>
     </w:p>
     <w:p>
@@ -3883,75 +4175,217 @@
       </w:pPr>
       <w:r>
         <w:tab/>
-        <w:t>z1 = (24,85 -</w:t>
+        <w:t xml:space="preserve">z1 = (24,85 - 25,08) / </w:t>
+      </w:r>
+      <w:r>
+        <w:t xml:space="preserve">0,05 </w:t>
+      </w:r>
+      <w:r>
+        <w:t xml:space="preserve">= </w:t>
+      </w:r>
+      <w:r>
+        <w:t>-0,23</w:t>
+      </w:r>
+      <w:r>
+        <w:t xml:space="preserve"> / 0,05 = </w:t>
+      </w:r>
+      <w:r>
+        <w:t>-4,6</w:t>
+      </w:r>
+    </w:p>
+    <w:p>
+      <w:pPr>
+        <w:pStyle w:val="Default"/>
+        <w:ind w:left="360"/>
+        <w:jc w:val="both"/>
+      </w:pPr>
+      <w:r>
+        <w:tab/>
+        <w:t xml:space="preserve">z2 = (25,15 - 25,08) / </w:t>
+      </w:r>
+      <w:r>
+        <w:t xml:space="preserve">0,05 </w:t>
+      </w:r>
+      <w:r>
+        <w:t xml:space="preserve">= </w:t>
+      </w:r>
+      <w:r>
+        <w:t>0,07</w:t>
+      </w:r>
+      <w:r>
+        <w:t xml:space="preserve"> / 0,05 = </w:t>
+      </w:r>
+      <w:r>
+        <w:t>1,4</w:t>
+      </w:r>
+    </w:p>
+    <w:p>
+      <w:pPr>
+        <w:pStyle w:val="Default"/>
+        <w:ind w:left="360"/>
+        <w:jc w:val="both"/>
+      </w:pPr>
+    </w:p>
+    <w:p>
+      <w:pPr>
+        <w:pStyle w:val="Default"/>
+        <w:ind w:left="360"/>
+        <w:jc w:val="both"/>
+      </w:pPr>
+    </w:p>
+    <w:p>
+      <w:pPr>
+        <w:pStyle w:val="Default"/>
+        <w:ind w:left="708"/>
+        <w:jc w:val="both"/>
+      </w:pPr>
+      <w:proofErr w:type="gramStart"/>
+      <w:r>
+        <w:t>P(</w:t>
+      </w:r>
+      <w:proofErr w:type="gramEnd"/>
+      <w:r>
+        <w:t>-4,6</w:t>
+      </w:r>
+      <w:r>
+        <w:t xml:space="preserve"> &lt; Z &lt; </w:t>
+      </w:r>
+      <w:r>
+        <w:t>1,4</w:t>
+      </w:r>
+      <w:r>
+        <w:t xml:space="preserve">) = P(Z &lt; </w:t>
+      </w:r>
+      <w:r>
+        <w:t>1,4</w:t>
+      </w:r>
+      <w:r>
+        <w:t xml:space="preserve">) - P(Z &lt; </w:t>
+      </w:r>
+      <w:r>
+        <w:t>-4,6</w:t>
+      </w:r>
+      <w:r>
+        <w:t>)</w:t>
+      </w:r>
+    </w:p>
+    <w:p>
+      <w:pPr>
+        <w:pStyle w:val="Default"/>
+        <w:ind w:left="708"/>
+        <w:jc w:val="both"/>
+      </w:pPr>
+      <w:proofErr w:type="gramStart"/>
+      <w:r>
+        <w:t>P(</w:t>
+      </w:r>
+      <w:proofErr w:type="gramEnd"/>
+      <w:r>
+        <w:t xml:space="preserve">Z &lt; </w:t>
+      </w:r>
+      <w:r>
+        <w:t>1,4</w:t>
+      </w:r>
+      <w:r>
+        <w:t>) - P(Z &lt;</w:t>
+      </w:r>
+      <w:r>
+        <w:t>-4,6</w:t>
+      </w:r>
+      <w:r>
+        <w:t>) = A(</w:t>
+      </w:r>
+      <w:r>
+        <w:t>1,4</w:t>
+      </w:r>
+      <w:r>
+        <w:t>) – A(</w:t>
+      </w:r>
+      <w:r>
+        <w:t>-4,6</w:t>
+      </w:r>
+      <w:r>
+        <w:t>)</w:t>
+      </w:r>
+    </w:p>
+    <w:p>
+      <w:pPr>
+        <w:pStyle w:val="Default"/>
+        <w:ind w:left="708"/>
+        <w:jc w:val="both"/>
+      </w:pPr>
+    </w:p>
+    <w:p>
+      <w:pPr>
+        <w:pStyle w:val="Default"/>
+        <w:ind w:left="708"/>
+        <w:jc w:val="both"/>
+      </w:pPr>
+      <w:proofErr w:type="gramStart"/>
+      <w:r>
+        <w:t>A(</w:t>
+      </w:r>
+      <w:proofErr w:type="gramEnd"/>
+      <w:r>
+        <w:t>1,4</w:t>
+      </w:r>
+      <w:r>
+        <w:t xml:space="preserve">) </w:t>
+      </w:r>
+      <w:r>
+        <w:t>=</w:t>
       </w:r>
       <w:r>
         <w:t xml:space="preserve"> </w:t>
       </w:r>
       <w:r>
-        <w:t xml:space="preserve">25,08) / </w:t>
-      </w:r>
-      <w:r>
-        <w:t xml:space="preserve">0,05 </w:t>
-      </w:r>
-      <w:r>
-        <w:t xml:space="preserve">= </w:t>
-      </w:r>
-      <w:r>
-        <w:t>-0,23</w:t>
-      </w:r>
-      <w:r>
-        <w:t xml:space="preserve"> / 0,05 = </w:t>
-      </w:r>
+        <w:t>0,9192 = 0,92 arredondado</w:t>
+      </w:r>
+    </w:p>
+    <w:p>
+      <w:pPr>
+        <w:pStyle w:val="Default"/>
+        <w:ind w:left="708"/>
+        <w:jc w:val="both"/>
+      </w:pPr>
+      <w:proofErr w:type="gramStart"/>
+      <w:r>
+        <w:t>A(</w:t>
+      </w:r>
+      <w:proofErr w:type="gramEnd"/>
       <w:r>
         <w:t>-4,6</w:t>
       </w:r>
-    </w:p>
-    <w:p>
-      <w:pPr>
-        <w:pStyle w:val="Default"/>
-        <w:ind w:left="360"/>
-        <w:jc w:val="both"/>
-      </w:pPr>
-      <w:r>
-        <w:tab/>
-        <w:t>z2 = (25,15 -</w:t>
-      </w:r>
-      <w:r>
-        <w:t xml:space="preserve"> 25,08</w:t>
-      </w:r>
-      <w:r>
-        <w:t xml:space="preserve">) / </w:t>
-      </w:r>
-      <w:r>
-        <w:t xml:space="preserve">0,05 </w:t>
-      </w:r>
-      <w:r>
-        <w:t xml:space="preserve">= </w:t>
-      </w:r>
-      <w:r>
-        <w:t>0,07</w:t>
-      </w:r>
-      <w:r>
-        <w:t xml:space="preserve"> / 0,05 = </w:t>
-      </w:r>
+      <w:r>
+        <w:t xml:space="preserve">) = </w:t>
+      </w:r>
+      <w:r>
+        <w:t>0,0000</w:t>
+      </w:r>
+    </w:p>
+    <w:p>
+      <w:pPr>
+        <w:pStyle w:val="Default"/>
+        <w:ind w:left="708"/>
+        <w:jc w:val="both"/>
+      </w:pPr>
+      <w:proofErr w:type="gramStart"/>
+      <w:r>
+        <w:t>A(</w:t>
+      </w:r>
+      <w:proofErr w:type="gramEnd"/>
       <w:r>
         <w:t>1,4</w:t>
       </w:r>
-    </w:p>
-    <w:p>
-      <w:pPr>
-        <w:pStyle w:val="Default"/>
-        <w:ind w:left="360"/>
-        <w:jc w:val="both"/>
-      </w:pPr>
-    </w:p>
-    <w:p>
-      <w:pPr>
-        <w:pStyle w:val="Default"/>
-        <w:ind w:left="360"/>
-        <w:jc w:val="both"/>
-      </w:pPr>
+      <w:r>
+        <w:t>) – A(</w:t>
+      </w:r>
+      <w:r>
+        <w:t>-4,6</w:t>
+      </w:r>
+      <w:r>
+        <w:t>) = 0,92 – 0,00 = 0,92</w:t>
+      </w:r>
     </w:p>
     <w:p>
       <w:pPr>
@@ -3959,33 +4393,6 @@
         <w:ind w:left="708"/>
         <w:jc w:val="both"/>
       </w:pPr>
-      <w:r>
-        <w:t>P(</w:t>
-      </w:r>
-      <w:r>
-        <w:t>-4,6</w:t>
-      </w:r>
-      <w:r>
-        <w:t xml:space="preserve"> &lt; Z &lt; </w:t>
-      </w:r>
-      <w:r>
-        <w:t>1,4</w:t>
-      </w:r>
-      <w:r>
-        <w:t xml:space="preserve">) = P(Z &lt; </w:t>
-      </w:r>
-      <w:r>
-        <w:t>1,4</w:t>
-      </w:r>
-      <w:r>
-        <w:t xml:space="preserve">) - P(Z &lt; </w:t>
-      </w:r>
-      <w:r>
-        <w:t>-4,6</w:t>
-      </w:r>
-      <w:r>
-        <w:t>)</w:t>
-      </w:r>
     </w:p>
     <w:p>
       <w:pPr>
@@ -3994,31 +4401,10 @@
         <w:jc w:val="both"/>
       </w:pPr>
       <w:r>
-        <w:t xml:space="preserve">P(Z &lt; </w:t>
-      </w:r>
-      <w:r>
-        <w:t>1,4</w:t>
-      </w:r>
-      <w:r>
-        <w:t>) - P(Z &lt;</w:t>
-      </w:r>
-      <w:r>
-        <w:t>-4,6</w:t>
-      </w:r>
-      <w:r>
-        <w:t>) = A(</w:t>
-      </w:r>
-      <w:r>
-        <w:t>1,4</w:t>
-      </w:r>
-      <w:r>
-        <w:t>) – A(</w:t>
-      </w:r>
-      <w:r>
-        <w:t>-4,6</w:t>
-      </w:r>
-      <w:r>
-        <w:t>)</w:t>
+        <w:t xml:space="preserve">P = </w:t>
+      </w:r>
+      <w:r>
+        <w:t>0,92</w:t>
       </w:r>
     </w:p>
     <w:p>
@@ -4027,6 +4413,21 @@
         <w:ind w:left="708"/>
         <w:jc w:val="both"/>
       </w:pPr>
+      <w:r>
+        <w:t xml:space="preserve">Porcentagem = </w:t>
+      </w:r>
+      <w:r>
+        <w:t>0,92</w:t>
+      </w:r>
+      <w:r>
+        <w:t xml:space="preserve">*100 = </w:t>
+      </w:r>
+      <w:r>
+        <w:t>92</w:t>
+      </w:r>
+      <w:r>
+        <w:t>%</w:t>
+      </w:r>
     </w:p>
     <w:p>
       <w:pPr>
@@ -4034,27 +4435,6 @@
         <w:ind w:left="708"/>
         <w:jc w:val="both"/>
       </w:pPr>
-      <w:r>
-        <w:t>A(</w:t>
-      </w:r>
-      <w:r>
-        <w:t>1,4</w:t>
-      </w:r>
-      <w:r>
-        <w:t xml:space="preserve">) </w:t>
-      </w:r>
-      <w:r>
-        <w:t>=</w:t>
-      </w:r>
-      <w:r>
-        <w:t xml:space="preserve"> </w:t>
-      </w:r>
-      <w:r>
-        <w:t>0,9192</w:t>
-      </w:r>
-      <w:r>
-        <w:t xml:space="preserve"> = 0,92 arredondado</w:t>
-      </w:r>
     </w:p>
     <w:p>
       <w:pPr>
@@ -4063,99 +4443,9 @@
         <w:jc w:val="both"/>
       </w:pPr>
       <w:r>
-        <w:t>A(</w:t>
-      </w:r>
-      <w:r>
-        <w:t>-4,6</w:t>
-      </w:r>
-      <w:r>
-        <w:t xml:space="preserve">) = </w:t>
-      </w:r>
-      <w:r>
-        <w:t>0,0000</w:t>
-      </w:r>
-    </w:p>
-    <w:p>
-      <w:pPr>
-        <w:pStyle w:val="Default"/>
-        <w:ind w:left="708"/>
-        <w:jc w:val="both"/>
-      </w:pPr>
-      <w:r>
-        <w:t>A(</w:t>
-      </w:r>
-      <w:r>
-        <w:t>1,4</w:t>
-      </w:r>
-      <w:r>
-        <w:t>) – A(</w:t>
-      </w:r>
-      <w:r>
-        <w:t>-4,6</w:t>
-      </w:r>
-      <w:r>
-        <w:t>)</w:t>
-      </w:r>
-      <w:r>
-        <w:t xml:space="preserve"> = 0,92 – 0,00 = 0,92</w:t>
-      </w:r>
-    </w:p>
-    <w:p>
-      <w:pPr>
-        <w:pStyle w:val="Default"/>
-        <w:ind w:left="708"/>
-        <w:jc w:val="both"/>
-      </w:pPr>
-    </w:p>
-    <w:p>
-      <w:pPr>
-        <w:pStyle w:val="Default"/>
-        <w:ind w:left="708"/>
-        <w:jc w:val="both"/>
-      </w:pPr>
-      <w:r>
-        <w:t xml:space="preserve">P = </w:t>
-      </w:r>
-      <w:r>
-        <w:t>0,92</w:t>
-      </w:r>
-    </w:p>
-    <w:p>
-      <w:pPr>
-        <w:pStyle w:val="Default"/>
-        <w:ind w:left="708"/>
-        <w:jc w:val="both"/>
-      </w:pPr>
-      <w:r>
-        <w:t xml:space="preserve">Porcentagem = </w:t>
-      </w:r>
-      <w:r>
-        <w:t>0,92</w:t>
-      </w:r>
-      <w:r>
-        <w:t xml:space="preserve">*100 = </w:t>
-      </w:r>
-      <w:r>
-        <w:t>92</w:t>
-      </w:r>
-      <w:r>
-        <w:t>%</w:t>
-      </w:r>
-    </w:p>
-    <w:p>
-      <w:pPr>
-        <w:pStyle w:val="Default"/>
-        <w:ind w:left="708"/>
-        <w:jc w:val="both"/>
-      </w:pPr>
-    </w:p>
-    <w:p>
-      <w:pPr>
-        <w:pStyle w:val="Default"/>
-        <w:ind w:left="708"/>
-        <w:jc w:val="both"/>
-      </w:pPr>
-      <w:r>
+        <w:rPr>
+          <w:noProof/>
+        </w:rPr>
         <w:lastRenderedPageBreak/>
         <w:drawing>
           <wp:inline distT="0" distB="0" distL="0" distR="0" wp14:anchorId="2EE5E4E1" wp14:editId="448A53F8">
@@ -4402,7 +4692,14 @@
       </w:pPr>
       <w:r>
         <w:tab/>
-        <w:t xml:space="preserve">P(z &lt; </w:t>
+      </w:r>
+      <w:proofErr w:type="gramStart"/>
+      <w:r>
+        <w:t>P(</w:t>
+      </w:r>
+      <w:proofErr w:type="gramEnd"/>
+      <w:r>
+        <w:t xml:space="preserve">z &lt; </w:t>
       </w:r>
       <w:r>
         <w:t>0</w:t>
@@ -4669,7 +4966,14 @@
       </w:pPr>
       <w:r>
         <w:tab/>
-        <w:t>P(z &gt; 1,5) = 1 - P(z &lt; 1,5)</w:t>
+      </w:r>
+      <w:proofErr w:type="gramStart"/>
+      <w:r>
+        <w:t>P(</w:t>
+      </w:r>
+      <w:proofErr w:type="gramEnd"/>
+      <w:r>
+        <w:t>z &gt; 1,5) = 1 - P(z &lt; 1,5)</w:t>
       </w:r>
     </w:p>
     <w:p>
@@ -4678,8 +4982,13 @@
         <w:ind w:firstLine="708"/>
         <w:jc w:val="both"/>
       </w:pPr>
-      <w:r>
-        <w:t>P(z &lt; 1,5) = 0,9332 = 0,93 arredondado</w:t>
+      <w:proofErr w:type="gramStart"/>
+      <w:r>
+        <w:t>P(</w:t>
+      </w:r>
+      <w:proofErr w:type="gramEnd"/>
+      <w:r>
+        <w:t>z &lt; 1,5) = 0,9332 = 0,93 arredondado</w:t>
       </w:r>
     </w:p>
     <w:p>
@@ -4688,8 +4997,13 @@
         <w:ind w:firstLine="708"/>
         <w:jc w:val="both"/>
       </w:pPr>
-      <w:r>
-        <w:t>P(z &gt; 1,5) = 1 – 0,93 = 0,07</w:t>
+      <w:proofErr w:type="gramStart"/>
+      <w:r>
+        <w:t>P(</w:t>
+      </w:r>
+      <w:proofErr w:type="gramEnd"/>
+      <w:r>
+        <w:t>z &gt; 1,5) = 1 – 0,93 = 0,07</w:t>
       </w:r>
     </w:p>
     <w:p>
@@ -4877,54 +5191,100 @@
         <w:jc w:val="both"/>
       </w:pPr>
       <w:r>
-        <w:t xml:space="preserve">x = </w:t>
+        <w:t>x = 40 min</w:t>
+      </w:r>
+    </w:p>
+    <w:p>
+      <w:pPr>
+        <w:pStyle w:val="Default"/>
+        <w:ind w:left="360" w:firstLine="348"/>
+        <w:jc w:val="both"/>
+        <w:rPr>
+          <w:bCs/>
+        </w:rPr>
+      </w:pPr>
+    </w:p>
+    <w:p>
+      <w:pPr>
+        <w:pStyle w:val="Default"/>
+        <w:jc w:val="both"/>
+      </w:pPr>
+      <w:r>
+        <w:rPr>
+          <w:color w:val="222222"/>
+        </w:rPr>
+        <w:tab/>
+      </w:r>
+      <w:r>
+        <w:t>z = (x-µ) / σ = (</w:t>
       </w:r>
       <w:r>
         <w:t>40</w:t>
       </w:r>
       <w:r>
-        <w:t xml:space="preserve"> min</w:t>
-      </w:r>
-    </w:p>
-    <w:p>
-      <w:pPr>
-        <w:pStyle w:val="Default"/>
-        <w:ind w:left="360" w:firstLine="348"/>
-        <w:jc w:val="both"/>
-        <w:rPr>
-          <w:bCs/>
-        </w:rPr>
-      </w:pPr>
-    </w:p>
-    <w:p>
-      <w:pPr>
-        <w:pStyle w:val="Default"/>
-        <w:jc w:val="both"/>
-      </w:pPr>
-      <w:r>
-        <w:rPr>
-          <w:color w:val="222222"/>
-        </w:rPr>
+        <w:t xml:space="preserve">-60) / 20 = </w:t>
+      </w:r>
+      <w:r>
+        <w:t>-20</w:t>
+      </w:r>
+      <w:r>
+        <w:t xml:space="preserve">/20 = </w:t>
+      </w:r>
+      <w:r>
+        <w:t>-1</w:t>
+      </w:r>
+    </w:p>
+    <w:p>
+      <w:pPr>
+        <w:pStyle w:val="Default"/>
+        <w:jc w:val="both"/>
+      </w:pPr>
+      <w:r>
         <w:tab/>
       </w:r>
-      <w:r>
-        <w:t>z = (x-µ) / σ = (</w:t>
-      </w:r>
-      <w:r>
-        <w:t>40</w:t>
-      </w:r>
-      <w:r>
-        <w:t xml:space="preserve">-60) / 20 = </w:t>
-      </w:r>
-      <w:r>
-        <w:t>-20</w:t>
-      </w:r>
-      <w:r>
-        <w:t xml:space="preserve">/20 = </w:t>
+    </w:p>
+    <w:p>
+      <w:pPr>
+        <w:pStyle w:val="Default"/>
+        <w:ind w:firstLine="708"/>
+        <w:jc w:val="both"/>
+      </w:pPr>
+      <w:proofErr w:type="gramStart"/>
+      <w:r>
+        <w:t>P(</w:t>
+      </w:r>
+      <w:proofErr w:type="gramEnd"/>
+      <w:r>
+        <w:t xml:space="preserve">z &lt; </w:t>
       </w:r>
       <w:r>
         <w:t>-1</w:t>
       </w:r>
+      <w:r>
+        <w:t xml:space="preserve">) = </w:t>
+      </w:r>
+      <w:r>
+        <w:t>0,1587</w:t>
+      </w:r>
+      <w:r>
+        <w:t>= 0,</w:t>
+      </w:r>
+      <w:r>
+        <w:t>16</w:t>
+      </w:r>
+      <w:r>
+        <w:t xml:space="preserve"> arredondado</w:t>
+      </w:r>
+    </w:p>
+    <w:p>
+      <w:pPr>
+        <w:pStyle w:val="Default"/>
+        <w:ind w:firstLine="708"/>
+        <w:jc w:val="both"/>
+      </w:pPr>
+      <w:r>
+        <w:t>P = 0,16</w:t>
+      </w:r>
     </w:p>
     <w:p>
       <w:pPr>
@@ -4942,25 +5302,19 @@
         <w:jc w:val="both"/>
       </w:pPr>
       <w:r>
-        <w:t xml:space="preserve">P(z &lt; </w:t>
-      </w:r>
-      <w:r>
-        <w:t>-1</w:t>
-      </w:r>
-      <w:r>
-        <w:t xml:space="preserve">) = </w:t>
-      </w:r>
-      <w:r>
-        <w:t>0,1587</w:t>
-      </w:r>
-      <w:r>
-        <w:t>= 0,</w:t>
+        <w:t xml:space="preserve">Porcentagem: </w:t>
+      </w:r>
+      <w:r>
+        <w:t>0,16</w:t>
+      </w:r>
+      <w:r>
+        <w:t xml:space="preserve">*100= </w:t>
       </w:r>
       <w:r>
         <w:t>16</w:t>
       </w:r>
       <w:r>
-        <w:t xml:space="preserve"> arredondado</w:t>
+        <w:t>%</w:t>
       </w:r>
     </w:p>
     <w:p>
@@ -4969,18 +5323,6 @@
         <w:ind w:firstLine="708"/>
         <w:jc w:val="both"/>
       </w:pPr>
-      <w:r>
-        <w:t>P = 0,16</w:t>
-      </w:r>
-    </w:p>
-    <w:p>
-      <w:pPr>
-        <w:pStyle w:val="Default"/>
-        <w:jc w:val="both"/>
-      </w:pPr>
-      <w:r>
-        <w:tab/>
-      </w:r>
     </w:p>
     <w:p>
       <w:pPr>
@@ -4989,19 +5331,15 @@
         <w:jc w:val="both"/>
       </w:pPr>
       <w:r>
-        <w:t xml:space="preserve">Porcentagem: </w:t>
-      </w:r>
-      <w:r>
-        <w:t>0,16</w:t>
-      </w:r>
-      <w:r>
-        <w:t xml:space="preserve">*100= </w:t>
-      </w:r>
-      <w:r>
-        <w:t>16</w:t>
-      </w:r>
-      <w:r>
-        <w:t>%</w:t>
+        <w:t>16% de 50 candidatos: (16*</w:t>
+      </w:r>
+      <w:proofErr w:type="gramStart"/>
+      <w:r>
+        <w:t>50)/</w:t>
+      </w:r>
+      <w:proofErr w:type="gramEnd"/>
+      <w:r>
+        <w:t>100 = 800/100 = 8</w:t>
       </w:r>
     </w:p>
     <w:p>
@@ -5018,23 +5356,9 @@
         <w:jc w:val="both"/>
       </w:pPr>
       <w:r>
-        <w:t>16% de 50 candidatos: (16*50)/100 = 800/100 = 8</w:t>
-      </w:r>
-    </w:p>
-    <w:p>
-      <w:pPr>
-        <w:pStyle w:val="Default"/>
-        <w:ind w:firstLine="708"/>
-        <w:jc w:val="both"/>
-      </w:pPr>
-    </w:p>
-    <w:p>
-      <w:pPr>
-        <w:pStyle w:val="Default"/>
-        <w:ind w:firstLine="708"/>
-        <w:jc w:val="both"/>
-      </w:pPr>
-      <w:r>
+        <w:rPr>
+          <w:noProof/>
+        </w:rPr>
         <w:drawing>
           <wp:inline distT="0" distB="0" distL="0" distR="0" wp14:anchorId="7227A63C" wp14:editId="7621421B">
             <wp:extent cx="4696480" cy="2600688"/>
@@ -5099,56 +5423,6 @@
     </w:p>
     <w:p>
       <w:pPr>
-        <w:jc w:val="both"/>
-        <w:rPr>
-          <w:rFonts w:ascii="Times New Roman" w:hAnsi="Times New Roman" w:cs="Times New Roman"/>
-          <w:sz w:val="24"/>
-          <w:szCs w:val="24"/>
-        </w:rPr>
-      </w:pPr>
-    </w:p>
-    <w:p>
-      <w:pPr>
-        <w:jc w:val="both"/>
-        <w:rPr>
-          <w:rFonts w:ascii="Times New Roman" w:hAnsi="Times New Roman" w:cs="Times New Roman"/>
-          <w:sz w:val="24"/>
-          <w:szCs w:val="24"/>
-        </w:rPr>
-      </w:pPr>
-    </w:p>
-    <w:p>
-      <w:pPr>
-        <w:jc w:val="both"/>
-        <w:rPr>
-          <w:rFonts w:ascii="Times New Roman" w:hAnsi="Times New Roman" w:cs="Times New Roman"/>
-          <w:sz w:val="24"/>
-          <w:szCs w:val="24"/>
-        </w:rPr>
-      </w:pPr>
-    </w:p>
-    <w:p>
-      <w:pPr>
-        <w:jc w:val="both"/>
-        <w:rPr>
-          <w:rFonts w:ascii="Times New Roman" w:hAnsi="Times New Roman" w:cs="Times New Roman"/>
-          <w:sz w:val="24"/>
-          <w:szCs w:val="24"/>
-        </w:rPr>
-      </w:pPr>
-    </w:p>
-    <w:p>
-      <w:pPr>
-        <w:jc w:val="both"/>
-        <w:rPr>
-          <w:rFonts w:ascii="Times New Roman" w:hAnsi="Times New Roman" w:cs="Times New Roman"/>
-          <w:sz w:val="24"/>
-          <w:szCs w:val="24"/>
-        </w:rPr>
-      </w:pPr>
-    </w:p>
-    <w:p>
-      <w:pPr>
         <w:autoSpaceDE w:val="0"/>
         <w:autoSpaceDN w:val="0"/>
         <w:adjustRightInd w:val="0"/>
@@ -5179,8 +5453,20 @@
           <w:sz w:val="24"/>
           <w:szCs w:val="24"/>
         </w:rPr>
-        <w:t>Exercício 7 (1,0)-</w:t>
-      </w:r>
+        <w:t>Exercício 7 (1,</w:t>
+      </w:r>
+      <w:proofErr w:type="gramStart"/>
+      <w:r>
+        <w:rPr>
+          <w:rFonts w:ascii="Times New Roman" w:hAnsi="Times New Roman" w:cs="Times New Roman"/>
+          <w:b/>
+          <w:bCs/>
+          <w:sz w:val="24"/>
+          <w:szCs w:val="24"/>
+        </w:rPr>
+        <w:t>0)-</w:t>
+      </w:r>
+      <w:proofErr w:type="gramEnd"/>
       <w:r>
         <w:rPr>
           <w:rFonts w:ascii="Times New Roman" w:hAnsi="Times New Roman" w:cs="Times New Roman"/>
@@ -5225,11 +5511,16 @@
         <w:jc w:val="both"/>
       </w:pPr>
       <w:r>
-        <w:t xml:space="preserve">x = </w:t>
+        <w:t xml:space="preserve">x </w:t>
+      </w:r>
+      <w:proofErr w:type="gramStart"/>
+      <w:r>
+        <w:t xml:space="preserve">= </w:t>
       </w:r>
       <w:r>
         <w:t>?</w:t>
       </w:r>
+      <w:proofErr w:type="gramEnd"/>
     </w:p>
     <w:p>
       <w:pPr>
@@ -5248,10 +5539,18 @@
         <w:t xml:space="preserve">z = 1 – 0,05 = </w:t>
       </w:r>
       <w:r>
-        <w:t>0,95</w:t>
-      </w:r>
-      <w:r>
-        <w:t xml:space="preserve">  (televisões sem defeito)</w:t>
+        <w:t>0,</w:t>
+      </w:r>
+      <w:proofErr w:type="gramStart"/>
+      <w:r>
+        <w:t>95</w:t>
+      </w:r>
+      <w:r>
+        <w:t xml:space="preserve">  (</w:t>
+      </w:r>
+      <w:proofErr w:type="gramEnd"/>
+      <w:r>
+        <w:t>televisões sem defeito)</w:t>
       </w:r>
     </w:p>
     <w:p>
@@ -5283,8 +5582,13 @@
         <w:ind w:left="360" w:firstLine="348"/>
         <w:jc w:val="both"/>
       </w:pPr>
-      <w:r>
-        <w:t>P(z &lt; x) = 5/100 = 0,05</w:t>
+      <w:proofErr w:type="gramStart"/>
+      <w:r>
+        <w:t>P(</w:t>
+      </w:r>
+      <w:proofErr w:type="gramEnd"/>
+      <w:r>
+        <w:t>z &lt; x) = 5/100 = 0,05</w:t>
       </w:r>
     </w:p>
     <w:p>
@@ -5303,7 +5607,6 @@
         <w:jc w:val="both"/>
       </w:pPr>
       <w:r>
-        <w:lastRenderedPageBreak/>
         <w:tab/>
       </w:r>
     </w:p>
@@ -5314,8 +5617,128 @@
       </w:pPr>
       <w:r>
         <w:tab/>
-        <w:t>P(z &lt; 0,05) = 0,5199 = 0,52 arredondado</w:t>
-      </w:r>
+      </w:r>
+      <w:proofErr w:type="gramStart"/>
+      <w:r>
+        <w:t>P(</w:t>
+      </w:r>
+      <w:proofErr w:type="gramEnd"/>
+      <w:r>
+        <w:t>z &lt; 0,05) = 0,5199 = 0,52 arredondado</w:t>
+      </w:r>
+    </w:p>
+    <w:p>
+      <w:pPr>
+        <w:pStyle w:val="Default"/>
+        <w:jc w:val="both"/>
+      </w:pPr>
+    </w:p>
+    <w:p>
+      <w:pPr>
+        <w:pStyle w:val="NormalWeb"/>
+        <w:spacing w:before="0" w:beforeAutospacing="0" w:after="0" w:afterAutospacing="0"/>
+      </w:pPr>
+      <w:r>
+        <w:rPr>
+          <w:rFonts w:ascii="Arial" w:hAnsi="Arial" w:cs="Arial"/>
+          <w:color w:val="FF0000"/>
+          <w:sz w:val="22"/>
+          <w:szCs w:val="22"/>
+        </w:rPr>
+        <w:t>x = 1 - 0,05 = 0,</w:t>
+      </w:r>
+      <w:proofErr w:type="gramStart"/>
+      <w:r>
+        <w:rPr>
+          <w:rFonts w:ascii="Arial" w:hAnsi="Arial" w:cs="Arial"/>
+          <w:color w:val="FF0000"/>
+          <w:sz w:val="22"/>
+          <w:szCs w:val="22"/>
+        </w:rPr>
+        <w:t>95  =</w:t>
+      </w:r>
+      <w:proofErr w:type="gramEnd"/>
+      <w:r>
+        <w:rPr>
+          <w:rFonts w:ascii="Arial" w:hAnsi="Arial" w:cs="Arial"/>
+          <w:color w:val="FF0000"/>
+          <w:sz w:val="22"/>
+          <w:szCs w:val="22"/>
+        </w:rPr>
+        <w:t xml:space="preserve"> z = -1,65</w:t>
+      </w:r>
+    </w:p>
+    <w:p>
+      <w:pPr>
+        <w:pStyle w:val="NormalWeb"/>
+        <w:spacing w:before="0" w:beforeAutospacing="0" w:after="0" w:afterAutospacing="0"/>
+      </w:pPr>
+      <w:r>
+        <w:rPr>
+          <w:rFonts w:ascii="Arial" w:hAnsi="Arial" w:cs="Arial"/>
+          <w:color w:val="FF0000"/>
+          <w:sz w:val="22"/>
+          <w:szCs w:val="22"/>
+          <w:shd w:val="clear" w:color="auto" w:fill="FFFFFF"/>
+        </w:rPr>
+        <w:t>z=(x-</w:t>
+      </w:r>
+      <w:proofErr w:type="gramStart"/>
+      <w:r>
+        <w:rPr>
+          <w:rFonts w:ascii="Arial" w:hAnsi="Arial" w:cs="Arial"/>
+          <w:color w:val="FF0000"/>
+          <w:sz w:val="22"/>
+          <w:szCs w:val="22"/>
+          <w:shd w:val="clear" w:color="auto" w:fill="FFFFFF"/>
+        </w:rPr>
+        <w:t>μ)/</w:t>
+      </w:r>
+      <w:proofErr w:type="gramEnd"/>
+      <w:r>
+        <w:rPr>
+          <w:rFonts w:ascii="Arial" w:hAnsi="Arial" w:cs="Arial"/>
+          <w:color w:val="FF0000"/>
+          <w:sz w:val="22"/>
+          <w:szCs w:val="22"/>
+          <w:shd w:val="clear" w:color="auto" w:fill="FFFFFF"/>
+        </w:rPr>
+        <w:t>σ → x=z*</w:t>
+      </w:r>
+      <w:proofErr w:type="spellStart"/>
+      <w:r>
+        <w:rPr>
+          <w:rFonts w:ascii="Arial" w:hAnsi="Arial" w:cs="Arial"/>
+          <w:color w:val="FF0000"/>
+          <w:sz w:val="22"/>
+          <w:szCs w:val="22"/>
+          <w:shd w:val="clear" w:color="auto" w:fill="FFFFFF"/>
+        </w:rPr>
+        <w:t>σ+μ</w:t>
+      </w:r>
+      <w:proofErr w:type="spellEnd"/>
+    </w:p>
+    <w:p>
+      <w:pPr>
+        <w:pStyle w:val="NormalWeb"/>
+        <w:spacing w:before="0" w:beforeAutospacing="0" w:after="0" w:afterAutospacing="0"/>
+      </w:pPr>
+      <w:r>
+        <w:rPr>
+          <w:rFonts w:ascii="Arial" w:hAnsi="Arial" w:cs="Arial"/>
+          <w:color w:val="FF0000"/>
+          <w:sz w:val="22"/>
+          <w:szCs w:val="22"/>
+          <w:shd w:val="clear" w:color="auto" w:fill="FFFFFF"/>
+        </w:rPr>
+        <w:t>x = -1,65 * 1,8 + 8 = 5,03 anos</w:t>
+      </w:r>
+    </w:p>
+    <w:p>
+      <w:pPr>
+        <w:pStyle w:val="Default"/>
+        <w:jc w:val="both"/>
+      </w:pPr>
     </w:p>
     <w:p>
       <w:pPr>
@@ -6350,6 +6773,23 @@
     <w:uiPriority w:val="99"/>
     <w:rsid w:val="00B45CA8"/>
   </w:style>
+  <w:style w:type="paragraph" w:styleId="NormalWeb">
+    <w:name w:val="Normal (Web)"/>
+    <w:basedOn w:val="Normal"/>
+    <w:uiPriority w:val="99"/>
+    <w:semiHidden/>
+    <w:unhideWhenUsed/>
+    <w:rsid w:val="00B659EB"/>
+    <w:pPr>
+      <w:spacing w:before="100" w:beforeAutospacing="1" w:after="100" w:afterAutospacing="1" w:line="240" w:lineRule="auto"/>
+    </w:pPr>
+    <w:rPr>
+      <w:rFonts w:ascii="Times New Roman" w:eastAsia="Times New Roman" w:hAnsi="Times New Roman" w:cs="Times New Roman"/>
+      <w:sz w:val="24"/>
+      <w:szCs w:val="24"/>
+      <w:lang w:eastAsia="pt-BR"/>
+    </w:rPr>
+  </w:style>
 </w:styles>
 </file>
 

</xml_diff>